<commit_message>
Added notes from week 3 of the stats course on adjusting the alpha level for multiple comparisons to get the desired overall alpha.
</commit_message>
<xml_diff>
--- a/Notes.docx
+++ b/Notes.docx
@@ -66,19 +66,10 @@
               <w:t>µ</w:t>
             </w:r>
             <w:r>
-              <w:t xml:space="preserve"> or </w:t>
-            </w:r>
-            <w:r>
               <w:rPr>
                 <w:rFonts w:cstheme="minorHAnsi"/>
               </w:rPr>
-              <w:t>µ</w:t>
-            </w:r>
-            <w:r>
-              <w:rPr>
-                <w:rFonts w:cstheme="minorHAnsi"/>
-              </w:rPr>
-              <w:t>(X) or EX</w:t>
+              <w:t xml:space="preserve"> or EX</w:t>
             </w:r>
           </w:p>
         </w:tc>
@@ -109,19 +100,7 @@
               <w:rPr>
                 <w:rFonts w:cstheme="minorHAnsi"/>
               </w:rPr>
-              <w:t xml:space="preserve"> or </w:t>
-            </w:r>
-            <w:r>
-              <w:rPr>
-                <w:rFonts w:cstheme="minorHAnsi"/>
-              </w:rPr>
-              <w:t>σ</w:t>
-            </w:r>
-            <w:r>
-              <w:rPr>
-                <w:rFonts w:cstheme="minorHAnsi"/>
-              </w:rPr>
-              <w:t>(X)</w:t>
+              <w:t xml:space="preserve"> or σ(X)</w:t>
             </w:r>
           </w:p>
         </w:tc>
@@ -142,37 +121,7 @@
               <w:rPr>
                 <w:rFonts w:cstheme="minorHAnsi"/>
               </w:rPr>
-              <w:t>µ(</w:t>
-            </w:r>
-            <w:r>
-              <w:rPr>
-                <w:rFonts w:cstheme="minorHAnsi"/>
-              </w:rPr>
-              <w:t>(</w:t>
-            </w:r>
-            <w:r>
-              <w:rPr>
-                <w:rFonts w:cstheme="minorHAnsi"/>
-              </w:rPr>
-              <w:t>X</w:t>
-            </w:r>
-            <w:r>
-              <w:rPr>
-                <w:rFonts w:cstheme="minorHAnsi"/>
-              </w:rPr>
-              <w:t xml:space="preserve"> - </w:t>
-            </w:r>
-            <w:r>
-              <w:rPr>
-                <w:rFonts w:cstheme="minorHAnsi"/>
-              </w:rPr>
-              <w:t>µ(X)</w:t>
-            </w:r>
-            <w:r>
-              <w:rPr>
-                <w:rFonts w:cstheme="minorHAnsi"/>
-              </w:rPr>
-              <w:t>)</w:t>
+              <w:t>µ((X - µ(X))</w:t>
             </w:r>
             <w:r>
               <w:rPr>
@@ -208,25 +157,6 @@
                 <w:vertAlign w:val="superscript"/>
               </w:rPr>
               <w:t>2</w:t>
-            </w:r>
-            <w:r>
-              <w:rPr>
-                <w:rFonts w:cstheme="minorHAnsi"/>
-              </w:rPr>
-              <w:t xml:space="preserve"> or σ</w:t>
-            </w:r>
-            <w:r>
-              <w:rPr>
-                <w:rFonts w:cstheme="minorHAnsi"/>
-                <w:vertAlign w:val="superscript"/>
-              </w:rPr>
-              <w:t>2</w:t>
-            </w:r>
-            <w:r>
-              <w:rPr>
-                <w:rFonts w:cstheme="minorHAnsi"/>
-              </w:rPr>
-              <w:t>(X)</w:t>
             </w:r>
             <w:r>
               <w:rPr>
@@ -283,55 +213,34 @@
               <w:rPr>
                 <w:rFonts w:cstheme="minorHAnsi"/>
               </w:rPr>
-              <w:t>X</w:t>
+              <w:t>X - µ(X) µ(Y - µ(Y))</w:t>
             </w:r>
+          </w:p>
+        </w:tc>
+      </w:tr>
+      <w:tr>
+        <w:tc>
+          <w:tcPr>
+            <w:tcW w:w="1885" w:type="dxa"/>
+          </w:tcPr>
+          <w:p>
+            <w:proofErr w:type="spellStart"/>
             <w:r>
-              <w:rPr>
-                <w:rFonts w:cstheme="minorHAnsi"/>
-              </w:rPr>
-              <w:t xml:space="preserve"> - </w:t>
+              <w:t>Pr</w:t>
             </w:r>
+            <w:proofErr w:type="spellEnd"/>
             <w:r>
-              <w:rPr>
-                <w:rFonts w:cstheme="minorHAnsi"/>
-              </w:rPr>
-              <w:t>µ(X)</w:t>
+              <w:t>(expression)</w:t>
             </w:r>
+          </w:p>
+        </w:tc>
+        <w:tc>
+          <w:tcPr>
+            <w:tcW w:w="7465" w:type="dxa"/>
+          </w:tcPr>
+          <w:p>
             <w:r>
-              <w:rPr>
-                <w:rFonts w:cstheme="minorHAnsi"/>
-              </w:rPr>
-              <w:t xml:space="preserve"> </w:t>
-            </w:r>
-            <w:r>
-              <w:rPr>
-                <w:rFonts w:cstheme="minorHAnsi"/>
-              </w:rPr>
-              <w:t>µ(</w:t>
-            </w:r>
-            <w:r>
-              <w:rPr>
-                <w:rFonts w:cstheme="minorHAnsi"/>
-              </w:rPr>
-              <w:t>Y</w:t>
-            </w:r>
-            <w:r>
-              <w:rPr>
-                <w:rFonts w:cstheme="minorHAnsi"/>
-              </w:rPr>
-              <w:t xml:space="preserve"> - µ(</w:t>
-            </w:r>
-            <w:r>
-              <w:rPr>
-                <w:rFonts w:cstheme="minorHAnsi"/>
-              </w:rPr>
-              <w:t>Y</w:t>
-            </w:r>
-            <w:r>
-              <w:rPr>
-                <w:rFonts w:cstheme="minorHAnsi"/>
-              </w:rPr>
-              <w:t>))</w:t>
+              <w:t>Probability that expression is true</w:t>
             </w:r>
           </w:p>
         </w:tc>
@@ -350,20 +259,6 @@
           <w:p/>
         </w:tc>
       </w:tr>
-      <w:tr>
-        <w:tc>
-          <w:tcPr>
-            <w:tcW w:w="1885" w:type="dxa"/>
-          </w:tcPr>
-          <w:p/>
-        </w:tc>
-        <w:tc>
-          <w:tcPr>
-            <w:tcW w:w="7465" w:type="dxa"/>
-          </w:tcPr>
-          <w:p/>
-        </w:tc>
-      </w:tr>
     </w:tbl>
     <w:p>
       <w:pPr>
@@ -522,22 +417,10 @@
         </w:numPr>
       </w:pPr>
       <w:r>
-        <w:t>V(X) = E(X</w:t>
-      </w:r>
-      <w:r>
-        <w:rPr>
-          <w:vertAlign w:val="superscript"/>
-        </w:rPr>
-        <w:t>2</w:t>
-      </w:r>
-      <w:r>
-        <w:t>) – E(X)</w:t>
-      </w:r>
-      <w:r>
-        <w:rPr>
-          <w:vertAlign w:val="superscript"/>
-        </w:rPr>
-        <w:t>2</w:t>
+        <w:t xml:space="preserve">V(X+Y) = V(X) + V(Y) </w:t>
+      </w:r>
+      <w:r>
+        <w:t>if X and Y are independent</w:t>
       </w:r>
     </w:p>
     <w:p>
@@ -549,6 +432,33 @@
         </w:numPr>
       </w:pPr>
       <w:r>
+        <w:t>V(X) = E(X</w:t>
+      </w:r>
+      <w:r>
+        <w:rPr>
+          <w:vertAlign w:val="superscript"/>
+        </w:rPr>
+        <w:t>2</w:t>
+      </w:r>
+      <w:r>
+        <w:t>) – E(X)</w:t>
+      </w:r>
+      <w:r>
+        <w:rPr>
+          <w:vertAlign w:val="superscript"/>
+        </w:rPr>
+        <w:t>2</w:t>
+      </w:r>
+    </w:p>
+    <w:p>
+      <w:pPr>
+        <w:pStyle w:val="ListParagraph"/>
+        <w:numPr>
+          <w:ilvl w:val="0"/>
+          <w:numId w:val="3"/>
+        </w:numPr>
+      </w:pPr>
+      <w:r>
         <w:t>V(</w:t>
       </w:r>
       <w:proofErr w:type="spellStart"/>
@@ -579,37 +489,560 @@
     </w:p>
     <w:p>
       <w:pPr>
-        <w:rPr>
-          <w:vertAlign w:val="superscript"/>
-        </w:rPr>
+        <w:pStyle w:val="Heading2"/>
       </w:pPr>
       <w:hyperlink r:id="rId5" w:history="1">
         <w:r>
           <w:rPr>
             <w:rStyle w:val="Hyperlink"/>
           </w:rPr>
-          <w:t>Chebyshev's inequality</w:t>
+          <w:t>Markov's inequality</w:t>
         </w:r>
       </w:hyperlink>
-      <w:r>
-        <w:t>: The probability that a sample from X is within k standard deviations is &lt; 1/</w:t>
-      </w:r>
+    </w:p>
+    <w:p>
+      <w:r>
+        <w:t xml:space="preserve">Statement: </w:t>
+      </w:r>
+      <w:proofErr w:type="spellStart"/>
       <w:proofErr w:type="gramStart"/>
       <w:r>
+        <w:t>Pr</w:t>
+      </w:r>
+      <w:proofErr w:type="spellEnd"/>
+      <w:r>
+        <w:t>(</w:t>
+      </w:r>
+      <w:proofErr w:type="gramEnd"/>
+      <w:r>
+        <w:t>X</w:t>
+      </w:r>
+      <w:r>
+        <w:t xml:space="preserve"> </w:t>
+      </w:r>
+      <w:r>
+        <w:rPr>
+          <w:rFonts w:cstheme="minorHAnsi"/>
+        </w:rPr>
+        <w:t>≥</w:t>
+      </w:r>
+      <w:r>
+        <w:rPr>
+          <w:rFonts w:cstheme="minorHAnsi"/>
+        </w:rPr>
+        <w:t xml:space="preserve"> </w:t>
+      </w:r>
+      <w:r>
+        <w:t xml:space="preserve">a) &lt; E(X)/a </w:t>
+      </w:r>
+      <w:r>
+        <w:t>i</w:t>
+      </w:r>
+      <w:r>
+        <w:t>f X has only positive values</w:t>
+      </w:r>
+    </w:p>
+    <w:p>
+      <w:r>
+        <w:t xml:space="preserve">Proof: E(X) = </w:t>
+      </w:r>
+      <w:proofErr w:type="spellStart"/>
+      <w:proofErr w:type="gramStart"/>
+      <w:r>
+        <w:t>Pr</w:t>
+      </w:r>
+      <w:proofErr w:type="spellEnd"/>
+      <w:r>
+        <w:t>(</w:t>
+      </w:r>
+      <w:proofErr w:type="gramEnd"/>
+      <w:r>
+        <w:t xml:space="preserve">X &lt; a)*E(X|X &lt; a) + </w:t>
+      </w:r>
+      <w:proofErr w:type="spellStart"/>
+      <w:r>
+        <w:t>Pr</w:t>
+      </w:r>
+      <w:proofErr w:type="spellEnd"/>
+      <w:r>
+        <w:t xml:space="preserve">(X </w:t>
+      </w:r>
+      <w:r>
+        <w:rPr>
+          <w:rFonts w:cstheme="minorHAnsi"/>
+        </w:rPr>
+        <w:t>≥</w:t>
+      </w:r>
+      <w:r>
+        <w:t xml:space="preserve"> a) * </w:t>
+      </w:r>
+      <w:r>
+        <w:t xml:space="preserve">E(X|X </w:t>
+      </w:r>
+      <w:r>
+        <w:rPr>
+          <w:rFonts w:cstheme="minorHAnsi"/>
+        </w:rPr>
+        <w:t>≥</w:t>
+      </w:r>
+      <w:r>
+        <w:t xml:space="preserve"> a)</w:t>
+      </w:r>
+      <w:r>
+        <w:t xml:space="preserve"> </w:t>
+      </w:r>
+      <w:r>
+        <w:rPr>
+          <w:rFonts w:cstheme="minorHAnsi"/>
+        </w:rPr>
+        <w:t>≥</w:t>
+      </w:r>
+      <w:r>
+        <w:rPr>
+          <w:rFonts w:cstheme="minorHAnsi"/>
+        </w:rPr>
+        <w:t xml:space="preserve"> </w:t>
+      </w:r>
+      <w:proofErr w:type="spellStart"/>
+      <w:r>
+        <w:t>Pr</w:t>
+      </w:r>
+      <w:proofErr w:type="spellEnd"/>
+      <w:r>
+        <w:t xml:space="preserve">(X </w:t>
+      </w:r>
+      <w:r>
+        <w:rPr>
+          <w:rFonts w:cstheme="minorHAnsi"/>
+        </w:rPr>
+        <w:t>≥</w:t>
+      </w:r>
+      <w:r>
+        <w:t xml:space="preserve"> a) * E(X|X </w:t>
+      </w:r>
+      <w:r>
+        <w:rPr>
+          <w:rFonts w:cstheme="minorHAnsi"/>
+        </w:rPr>
+        <w:t>≥</w:t>
+      </w:r>
+      <w:r>
+        <w:t xml:space="preserve"> a)</w:t>
+      </w:r>
+      <w:r>
+        <w:t xml:space="preserve"> </w:t>
+      </w:r>
+      <w:r>
+        <w:rPr>
+          <w:rFonts w:cstheme="minorHAnsi"/>
+        </w:rPr>
+        <w:t>≥</w:t>
+      </w:r>
+      <w:r>
+        <w:t xml:space="preserve">  </w:t>
+      </w:r>
+      <w:proofErr w:type="spellStart"/>
+      <w:r>
+        <w:t>Pr</w:t>
+      </w:r>
+      <w:proofErr w:type="spellEnd"/>
+      <w:r>
+        <w:t xml:space="preserve">(X </w:t>
+      </w:r>
+      <w:r>
+        <w:rPr>
+          <w:rFonts w:cstheme="minorHAnsi"/>
+        </w:rPr>
+        <w:t>≥</w:t>
+      </w:r>
+      <w:r>
+        <w:t xml:space="preserve"> a)</w:t>
+      </w:r>
+      <w:r>
+        <w:t xml:space="preserve"> * a</w:t>
+      </w:r>
+    </w:p>
+    <w:p>
+      <w:pPr>
+        <w:pStyle w:val="Heading2"/>
+      </w:pPr>
+      <w:hyperlink r:id="rId6" w:history="1">
+        <w:r>
+          <w:rPr>
+            <w:rStyle w:val="Hyperlink"/>
+          </w:rPr>
+          <w:t>Chebyshev's ine</w:t>
+        </w:r>
+        <w:r>
+          <w:rPr>
+            <w:rStyle w:val="Hyperlink"/>
+          </w:rPr>
+          <w:t>q</w:t>
+        </w:r>
+        <w:r>
+          <w:rPr>
+            <w:rStyle w:val="Hyperlink"/>
+          </w:rPr>
+          <w:t>u</w:t>
+        </w:r>
+        <w:r>
+          <w:rPr>
+            <w:rStyle w:val="Hyperlink"/>
+          </w:rPr>
+          <w:t>ality</w:t>
+        </w:r>
+      </w:hyperlink>
+    </w:p>
+    <w:p>
+      <w:r>
+        <w:t xml:space="preserve">Informally: </w:t>
+      </w:r>
+      <w:r>
+        <w:t>The probability that a sample from X is within k standard deviations is &lt; 1/k</w:t>
+      </w:r>
+      <w:r>
+        <w:rPr>
+          <w:vertAlign w:val="superscript"/>
+        </w:rPr>
+        <w:t>2</w:t>
+      </w:r>
+      <w:r>
+        <w:t>.</w:t>
+      </w:r>
+    </w:p>
+    <w:p>
+      <w:r>
+        <w:t xml:space="preserve">Statement: </w:t>
+      </w:r>
+      <w:proofErr w:type="spellStart"/>
+      <w:proofErr w:type="gramStart"/>
+      <w:r>
+        <w:t>Pr</w:t>
+      </w:r>
+      <w:proofErr w:type="spellEnd"/>
+      <w:r>
+        <w:t>(</w:t>
+      </w:r>
+      <w:proofErr w:type="gramEnd"/>
+      <w:r>
+        <w:t xml:space="preserve">|X – </w:t>
+      </w:r>
+      <w:r>
+        <w:rPr>
+          <w:rFonts w:cstheme="minorHAnsi"/>
+        </w:rPr>
+        <w:t>µ</w:t>
+      </w:r>
+      <w:r>
+        <w:t xml:space="preserve">| &gt; </w:t>
+      </w:r>
+      <w:proofErr w:type="spellStart"/>
+      <w:r>
         <w:t>k</w:t>
       </w:r>
       <w:r>
         <w:rPr>
+          <w:rFonts w:cstheme="minorHAnsi"/>
+        </w:rPr>
+        <w:t>σ</w:t>
+      </w:r>
+      <w:proofErr w:type="spellEnd"/>
+      <w:r>
+        <w:rPr>
+          <w:rFonts w:cstheme="minorHAnsi"/>
+        </w:rPr>
+        <w:t>)</w:t>
+      </w:r>
+      <w:r>
+        <w:rPr>
+          <w:rFonts w:cstheme="minorHAnsi"/>
+        </w:rPr>
+        <w:t xml:space="preserve"> </w:t>
+      </w:r>
+      <w:r>
+        <w:rPr>
+          <w:rFonts w:cstheme="minorHAnsi"/>
+        </w:rPr>
+        <w:t>≤</w:t>
+      </w:r>
+      <w:r>
+        <w:rPr>
+          <w:rFonts w:cstheme="minorHAnsi"/>
+        </w:rPr>
+        <w:t xml:space="preserve"> </w:t>
+      </w:r>
+      <w:r>
+        <w:t>1/k</w:t>
+      </w:r>
+      <w:r>
+        <w:rPr>
           <w:vertAlign w:val="superscript"/>
         </w:rPr>
         <w:t>2</w:t>
       </w:r>
+      <w:r>
+        <w:t xml:space="preserve">. </w:t>
+      </w:r>
+    </w:p>
+    <w:p>
+      <w:pPr>
+        <w:spacing w:after="0"/>
+      </w:pPr>
+      <w:r>
+        <w:t>Proof (using Markov’s inequality):</w:t>
+      </w:r>
+    </w:p>
+    <w:p>
+      <w:pPr>
+        <w:spacing w:after="0"/>
+        <w:rPr>
+          <w:vertAlign w:val="superscript"/>
+        </w:rPr>
+      </w:pPr>
+      <w:proofErr w:type="spellStart"/>
+      <w:proofErr w:type="gramStart"/>
+      <w:r>
+        <w:t>Pr</w:t>
+      </w:r>
+      <w:proofErr w:type="spellEnd"/>
+      <w:r>
+        <w:t>(</w:t>
+      </w:r>
       <w:proofErr w:type="gramEnd"/>
       <w:r>
-        <w:rPr>
+        <w:t xml:space="preserve">|X – </w:t>
+      </w:r>
+      <w:r>
+        <w:rPr>
+          <w:rFonts w:cstheme="minorHAnsi"/>
+        </w:rPr>
+        <w:t>µ</w:t>
+      </w:r>
+      <w:r>
+        <w:t xml:space="preserve">| &gt; </w:t>
+      </w:r>
+      <w:proofErr w:type="spellStart"/>
+      <w:r>
+        <w:t>k</w:t>
+      </w:r>
+      <w:r>
+        <w:rPr>
+          <w:rFonts w:cstheme="minorHAnsi"/>
+        </w:rPr>
+        <w:t>σ</w:t>
+      </w:r>
+      <w:proofErr w:type="spellEnd"/>
+      <w:r>
+        <w:rPr>
+          <w:rFonts w:cstheme="minorHAnsi"/>
+        </w:rPr>
+        <w:t xml:space="preserve">) = </w:t>
+      </w:r>
+      <w:proofErr w:type="spellStart"/>
+      <w:r>
+        <w:rPr>
+          <w:rFonts w:cstheme="minorHAnsi"/>
+        </w:rPr>
+        <w:t>Pr</w:t>
+      </w:r>
+      <w:proofErr w:type="spellEnd"/>
+      <w:r>
+        <w:rPr>
+          <w:rFonts w:cstheme="minorHAnsi"/>
+        </w:rPr>
+        <w:t>((X -</w:t>
+      </w:r>
+      <w:r>
+        <w:rPr>
+          <w:rFonts w:cstheme="minorHAnsi"/>
+        </w:rPr>
+        <w:t xml:space="preserve"> </w:t>
+      </w:r>
+      <w:r>
+        <w:rPr>
+          <w:rFonts w:cstheme="minorHAnsi"/>
+        </w:rPr>
+        <w:t>µ</w:t>
+      </w:r>
+      <w:r>
+        <w:rPr>
+          <w:rFonts w:cstheme="minorHAnsi"/>
+        </w:rPr>
+        <w:t>)</w:t>
+      </w:r>
+      <w:r>
+        <w:rPr>
+          <w:rFonts w:cstheme="minorHAnsi"/>
           <w:vertAlign w:val="superscript"/>
         </w:rPr>
+        <w:t>2</w:t>
+      </w:r>
+      <w:r>
+        <w:rPr>
+          <w:rFonts w:cstheme="minorHAnsi"/>
+        </w:rPr>
+        <w:t xml:space="preserve"> &gt; k</w:t>
+      </w:r>
+      <w:r>
+        <w:rPr>
+          <w:rFonts w:cstheme="minorHAnsi"/>
+          <w:vertAlign w:val="superscript"/>
+        </w:rPr>
+        <w:t>2</w:t>
+      </w:r>
+      <w:r>
+        <w:rPr>
+          <w:rFonts w:cstheme="minorHAnsi"/>
+        </w:rPr>
+        <w:t>) ≤ E(</w:t>
+      </w:r>
+      <w:r>
+        <w:rPr>
+          <w:rFonts w:cstheme="minorHAnsi"/>
+        </w:rPr>
+        <w:t>(X -</w:t>
+      </w:r>
+      <w:r>
+        <w:rPr>
+          <w:rFonts w:cstheme="minorHAnsi"/>
+        </w:rPr>
         <w:t xml:space="preserve"> </w:t>
+      </w:r>
+      <w:r>
+        <w:rPr>
+          <w:rFonts w:cstheme="minorHAnsi"/>
+        </w:rPr>
+        <w:t>µ)</w:t>
+      </w:r>
+      <w:r>
+        <w:rPr>
+          <w:rFonts w:cstheme="minorHAnsi"/>
+          <w:vertAlign w:val="superscript"/>
+        </w:rPr>
+        <w:t>2</w:t>
+      </w:r>
+      <w:r>
+        <w:rPr>
+          <w:rFonts w:cstheme="minorHAnsi"/>
+        </w:rPr>
+        <w:t>)/(k</w:t>
+      </w:r>
+      <w:r>
+        <w:rPr>
+          <w:rFonts w:cstheme="minorHAnsi"/>
+          <w:vertAlign w:val="superscript"/>
+        </w:rPr>
+        <w:t>2</w:t>
+      </w:r>
+      <w:r>
+        <w:rPr>
+          <w:rFonts w:cstheme="minorHAnsi"/>
+        </w:rPr>
+        <w:t>σ</w:t>
+      </w:r>
+      <w:r>
+        <w:rPr>
+          <w:rFonts w:cstheme="minorHAnsi"/>
+          <w:vertAlign w:val="superscript"/>
+        </w:rPr>
+        <w:t>2</w:t>
+      </w:r>
+      <w:r>
+        <w:rPr>
+          <w:rFonts w:cstheme="minorHAnsi"/>
+        </w:rPr>
+        <w:t xml:space="preserve">) = </w:t>
+      </w:r>
+      <w:r>
+        <w:rPr>
+          <w:rFonts w:cstheme="minorHAnsi"/>
+        </w:rPr>
+        <w:t>σ</w:t>
+      </w:r>
+      <w:r>
+        <w:rPr>
+          <w:rFonts w:cstheme="minorHAnsi"/>
+          <w:vertAlign w:val="superscript"/>
+        </w:rPr>
+        <w:t>2</w:t>
+      </w:r>
+      <w:r>
+        <w:rPr>
+          <w:rFonts w:cstheme="minorHAnsi"/>
+        </w:rPr>
+        <w:t>/(k</w:t>
+      </w:r>
+      <w:r>
+        <w:rPr>
+          <w:rFonts w:cstheme="minorHAnsi"/>
+          <w:vertAlign w:val="superscript"/>
+        </w:rPr>
+        <w:t>2</w:t>
+      </w:r>
+      <w:r>
+        <w:rPr>
+          <w:rFonts w:cstheme="minorHAnsi"/>
+        </w:rPr>
+        <w:t>σ</w:t>
+      </w:r>
+      <w:r>
+        <w:rPr>
+          <w:rFonts w:cstheme="minorHAnsi"/>
+          <w:vertAlign w:val="superscript"/>
+        </w:rPr>
+        <w:t>2</w:t>
+      </w:r>
+      <w:r>
+        <w:rPr>
+          <w:rFonts w:cstheme="minorHAnsi"/>
+        </w:rPr>
+        <w:t>)</w:t>
+      </w:r>
+      <w:r>
+        <w:rPr>
+          <w:rFonts w:cstheme="minorHAnsi"/>
+        </w:rPr>
+        <w:t xml:space="preserve"> = </w:t>
+      </w:r>
+      <w:r>
+        <w:t>1/k</w:t>
+      </w:r>
+      <w:r>
+        <w:rPr>
+          <w:vertAlign w:val="superscript"/>
+        </w:rPr>
+        <w:t>2</w:t>
+      </w:r>
+    </w:p>
+    <w:p>
+      <w:pPr>
+        <w:spacing w:after="0"/>
+        <w:rPr>
+          <w:vertAlign w:val="superscript"/>
+        </w:rPr>
+      </w:pPr>
+    </w:p>
+    <w:p>
+      <w:r>
+        <w:t>T</w:t>
+      </w:r>
+      <w:r>
+        <w:t xml:space="preserve">his </w:t>
+      </w:r>
+      <w:r>
+        <w:t>gives</w:t>
+      </w:r>
+      <w:r>
+        <w:t xml:space="preserve"> </w:t>
+      </w:r>
+      <w:r>
+        <w:t xml:space="preserve">the following </w:t>
+      </w:r>
+      <w:r>
+        <w:t>upper bounds</w:t>
+      </w:r>
+      <w:r>
+        <w:t xml:space="preserve"> on % of samples more than k SD’s from the mean:</w:t>
       </w:r>
     </w:p>
     <w:p>
@@ -636,7 +1069,38 @@
           <w:u w:val="single"/>
         </w:rPr>
         <w:tab/>
-        <w:t>% within k standard deviations of mean</w:t>
+      </w:r>
+      <w:r>
+        <w:rPr>
+          <w:b/>
+          <w:bCs/>
+          <w:u w:val="single"/>
+        </w:rPr>
+        <w:t>Chebyshev’s bound</w:t>
+      </w:r>
+      <w:r>
+        <w:rPr>
+          <w:b/>
+          <w:bCs/>
+          <w:u w:val="single"/>
+        </w:rPr>
+        <w:tab/>
+      </w:r>
+      <w:r>
+        <w:rPr>
+          <w:b/>
+          <w:bCs/>
+          <w:u w:val="single"/>
+        </w:rPr>
+        <w:t>Standard n</w:t>
+      </w:r>
+      <w:r>
+        <w:rPr>
+          <w:b/>
+          <w:bCs/>
+          <w:u w:val="single"/>
+        </w:rPr>
+        <w:t>ormal distribution (for comparison)</w:t>
       </w:r>
     </w:p>
     <w:p>
@@ -650,6 +1114,16 @@
         <w:tab/>
         <w:t>0%</w:t>
       </w:r>
+      <w:r>
+        <w:tab/>
+      </w:r>
+      <w:r>
+        <w:tab/>
+      </w:r>
+      <w:r>
+        <w:tab/>
+        <w:t>66%</w:t>
+      </w:r>
     </w:p>
     <w:p>
       <w:pPr>
@@ -662,6 +1136,16 @@
         <w:tab/>
         <w:t>75%</w:t>
       </w:r>
+      <w:r>
+        <w:tab/>
+      </w:r>
+      <w:r>
+        <w:tab/>
+      </w:r>
+      <w:r>
+        <w:tab/>
+        <w:t>95%</w:t>
+      </w:r>
     </w:p>
     <w:p>
       <w:pPr>
@@ -674,6 +1158,13 @@
         <w:tab/>
         <w:t>88.8889%</w:t>
       </w:r>
+      <w:r>
+        <w:tab/>
+      </w:r>
+      <w:r>
+        <w:tab/>
+        <w:t>99%</w:t>
+      </w:r>
     </w:p>
     <w:p>
       <w:pPr>
@@ -703,17 +1194,12 @@
       <w:pPr>
         <w:spacing w:after="0"/>
       </w:pPr>
-      <w:r>
-        <w:t>Vs Normal distribution of 66, 95, 99…</w:t>
-      </w:r>
-    </w:p>
-    <w:p>
-      <w:pPr>
-        <w:spacing w:after="0"/>
-      </w:pPr>
-    </w:p>
-    <w:p>
-      <w:hyperlink r:id="rId6" w:history="1">
+    </w:p>
+    <w:p>
+      <w:pPr>
+        <w:pStyle w:val="Heading2"/>
+      </w:pPr>
+      <w:hyperlink r:id="rId7" w:history="1">
         <w:r>
           <w:rPr>
             <w:rStyle w:val="Hyperlink"/>
@@ -722,198 +1208,2091 @@
         </w:r>
       </w:hyperlink>
       <w:r>
+        <w:t xml:space="preserve"> </w:t>
+      </w:r>
+    </w:p>
+    <w:p>
+      <w:r>
+        <w:t xml:space="preserve">Informally: Taking many samples of X and averaging them </w:t>
+      </w:r>
+      <w:r>
+        <w:t>approaches the mean.</w:t>
+      </w:r>
+    </w:p>
+    <w:p>
+      <w:r>
+        <w:t xml:space="preserve">Statement: </w:t>
+      </w:r>
+      <w:r>
+        <w:rPr>
+          <w:rFonts w:cstheme="minorHAnsi"/>
+        </w:rPr>
+        <w:t>lim</w:t>
+      </w:r>
+      <w:r>
+        <w:rPr>
+          <w:rFonts w:cstheme="minorHAnsi"/>
+          <w:vertAlign w:val="subscript"/>
+        </w:rPr>
+        <w:t>n-&gt;ꝏ</w:t>
+      </w:r>
+      <w:r>
+        <w:rPr>
+          <w:rFonts w:cstheme="minorHAnsi"/>
+        </w:rPr>
+        <w:t xml:space="preserve"> </w:t>
+      </w:r>
+      <w:proofErr w:type="spellStart"/>
+      <w:r>
+        <w:t>X</w:t>
+      </w:r>
+      <w:r>
+        <w:rPr>
+          <w:vertAlign w:val="subscript"/>
+        </w:rPr>
+        <w:t>n</w:t>
+      </w:r>
+      <w:proofErr w:type="spellEnd"/>
+      <w:r>
+        <w:t xml:space="preserve"> = EX</w:t>
+      </w:r>
+      <w:r>
+        <w:t xml:space="preserve"> if X has finite variance and </w:t>
+      </w:r>
+      <w:proofErr w:type="spellStart"/>
+      <w:r>
+        <w:t>X</w:t>
+      </w:r>
+      <w:r>
+        <w:rPr>
+          <w:vertAlign w:val="subscript"/>
+        </w:rPr>
+        <w:t>n</w:t>
+      </w:r>
+      <w:proofErr w:type="spellEnd"/>
+      <w:r>
+        <w:t xml:space="preserve"> = </w:t>
+      </w:r>
+      <w:r>
+        <w:rPr>
+          <w:rFonts w:cstheme="minorHAnsi"/>
+        </w:rPr>
+        <w:t>ΣX/n (average of n samples of X)</w:t>
+      </w:r>
+    </w:p>
+    <w:p>
+      <w:pPr>
+        <w:rPr>
+          <w:rFonts w:cstheme="minorHAnsi"/>
+        </w:rPr>
+      </w:pPr>
+      <w:r>
+        <w:t>Proof: V(</w:t>
+      </w:r>
+      <w:proofErr w:type="spellStart"/>
+      <w:r>
+        <w:t>X</w:t>
+      </w:r>
+      <w:r>
+        <w:rPr>
+          <w:vertAlign w:val="subscript"/>
+        </w:rPr>
+        <w:t>n</w:t>
+      </w:r>
+      <w:proofErr w:type="spellEnd"/>
+      <w:r>
+        <w:t>) = V(</w:t>
+      </w:r>
+      <w:r>
+        <w:rPr>
+          <w:rFonts w:cstheme="minorHAnsi"/>
+        </w:rPr>
+        <w:t>ΣX/n</w:t>
+      </w:r>
+      <w:r>
+        <w:t>) = 1/n</w:t>
+      </w:r>
+      <w:r>
+        <w:rPr>
+          <w:vertAlign w:val="superscript"/>
+        </w:rPr>
+        <w:t>2</w:t>
+      </w:r>
+      <w:r>
+        <w:t>V(</w:t>
+      </w:r>
+      <w:r>
+        <w:rPr>
+          <w:rFonts w:cstheme="minorHAnsi"/>
+        </w:rPr>
+        <w:t>ΣX</w:t>
+      </w:r>
+      <w:r>
+        <w:rPr>
+          <w:rFonts w:cstheme="minorHAnsi"/>
+        </w:rPr>
+        <w:t xml:space="preserve">) = </w:t>
+      </w:r>
+      <w:r>
+        <w:t>1/n</w:t>
+      </w:r>
+      <w:r>
+        <w:rPr>
+          <w:vertAlign w:val="superscript"/>
+        </w:rPr>
+        <w:t>2</w:t>
+      </w:r>
+      <w:r>
+        <w:t>(n*V(</w:t>
+      </w:r>
+      <w:r>
+        <w:rPr>
+          <w:rFonts w:cstheme="minorHAnsi"/>
+        </w:rPr>
+        <w:t>X)) = V(X)/n.</w:t>
+      </w:r>
+      <w:r>
+        <w:rPr>
+          <w:rFonts w:cstheme="minorHAnsi"/>
+        </w:rPr>
+        <w:t xml:space="preserve"> </w:t>
+      </w:r>
+      <w:r>
+        <w:rPr>
+          <w:rFonts w:cstheme="minorHAnsi"/>
+        </w:rPr>
+        <w:t xml:space="preserve">Per Chebyshev’s inequality, the </w:t>
+      </w:r>
+      <w:r>
+        <w:rPr>
+          <w:rFonts w:cstheme="minorHAnsi"/>
+        </w:rPr>
+        <w:t>percentage</w:t>
+      </w:r>
+      <w:r>
+        <w:rPr>
+          <w:rFonts w:cstheme="minorHAnsi"/>
+        </w:rPr>
+        <w:t xml:space="preserve"> of values greater </w:t>
+      </w:r>
+      <w:r>
+        <w:rPr>
+          <w:rFonts w:cstheme="minorHAnsi"/>
+        </w:rPr>
+        <w:t>than</w:t>
+      </w:r>
+      <w:r>
+        <w:rPr>
+          <w:rFonts w:cstheme="minorHAnsi"/>
+        </w:rPr>
+        <w:t xml:space="preserve"> any distance d will approach zero.</w:t>
+      </w:r>
+    </w:p>
+    <w:p>
+      <w:pPr>
+        <w:pStyle w:val="Heading2"/>
+      </w:pPr>
+      <w:hyperlink r:id="rId8" w:history="1">
+        <w:r>
+          <w:rPr>
+            <w:rStyle w:val="Hyperlink"/>
+            <w:rFonts w:cstheme="minorHAnsi"/>
+          </w:rPr>
+          <w:t>Central limit theorem</w:t>
+        </w:r>
+      </w:hyperlink>
+    </w:p>
+    <w:p>
+      <w:pPr>
+        <w:rPr>
+          <w:rFonts w:cstheme="minorHAnsi"/>
+        </w:rPr>
+      </w:pPr>
+      <w:r>
+        <w:rPr>
+          <w:rFonts w:cstheme="minorHAnsi"/>
+        </w:rPr>
+        <w:t xml:space="preserve">Informally: </w:t>
+      </w:r>
+      <w:r>
+        <w:rPr>
+          <w:rFonts w:cstheme="minorHAnsi"/>
+        </w:rPr>
+        <w:t>Taking many samples of X and averaging them approaches a standard distribution</w:t>
+      </w:r>
+      <w:r>
+        <w:rPr>
+          <w:rFonts w:cstheme="minorHAnsi"/>
+        </w:rPr>
+        <w:t>. The tails of the distribution converge more slowly.</w:t>
+      </w:r>
+    </w:p>
+    <w:p>
+      <w:pPr>
+        <w:rPr>
+          <w:rFonts w:cstheme="minorHAnsi"/>
+        </w:rPr>
+      </w:pPr>
+      <w:r>
+        <w:rPr>
+          <w:rFonts w:cstheme="minorHAnsi"/>
+        </w:rPr>
+        <w:t xml:space="preserve">Statement: </w:t>
+      </w:r>
+      <w:r>
+        <w:rPr>
+          <w:rFonts w:cstheme="minorHAnsi"/>
+        </w:rPr>
+        <w:t>lim</w:t>
+      </w:r>
+      <w:r>
+        <w:rPr>
+          <w:rFonts w:cstheme="minorHAnsi"/>
+          <w:vertAlign w:val="subscript"/>
+        </w:rPr>
+        <w:t>n-&gt;ꝏ</w:t>
+      </w:r>
+      <w:r>
+        <w:rPr>
+          <w:rFonts w:cstheme="minorHAnsi"/>
+        </w:rPr>
+        <w:t xml:space="preserve"> </w:t>
+      </w:r>
+      <w:r>
+        <w:rPr>
+          <w:rFonts w:cstheme="minorHAnsi"/>
+        </w:rPr>
+        <w:t>(√n</w:t>
+      </w:r>
+      <w:r>
+        <w:rPr>
+          <w:rFonts w:cstheme="minorHAnsi"/>
+        </w:rPr>
+        <w:t>/σ</w:t>
+      </w:r>
+      <w:r>
+        <w:rPr>
+          <w:rFonts w:cstheme="minorHAnsi"/>
+        </w:rPr>
+        <w:t xml:space="preserve"> * (</w:t>
+      </w:r>
+      <w:proofErr w:type="spellStart"/>
+      <w:r>
+        <w:t>X</w:t>
+      </w:r>
+      <w:r>
+        <w:rPr>
+          <w:vertAlign w:val="subscript"/>
+        </w:rPr>
+        <w:t>n</w:t>
+      </w:r>
+      <w:proofErr w:type="spellEnd"/>
+      <w:r>
+        <w:t xml:space="preserve"> - </w:t>
+      </w:r>
+      <w:r>
+        <w:rPr>
+          <w:rFonts w:cstheme="minorHAnsi"/>
+        </w:rPr>
+        <w:t>µ</w:t>
+      </w:r>
+      <w:r>
+        <w:rPr>
+          <w:rFonts w:cstheme="minorHAnsi"/>
+        </w:rPr>
+        <w:t xml:space="preserve">)) </w:t>
+      </w:r>
+      <w:r>
+        <w:rPr>
+          <w:rFonts w:cstheme="minorHAnsi"/>
+        </w:rPr>
+        <w:t>approaches</w:t>
+      </w:r>
+      <w:r>
+        <w:rPr>
+          <w:rFonts w:cstheme="minorHAnsi"/>
+        </w:rPr>
+        <w:t xml:space="preserve"> </w:t>
+      </w:r>
+      <w:r>
+        <w:rPr>
+          <w:rFonts w:cstheme="minorHAnsi"/>
+        </w:rPr>
+        <w:t>the</w:t>
+      </w:r>
+      <w:r>
+        <w:rPr>
+          <w:rFonts w:cstheme="minorHAnsi"/>
+        </w:rPr>
+        <w:t xml:space="preserve"> </w:t>
+      </w:r>
+      <w:hyperlink r:id="rId9" w:history="1">
+        <w:r>
+          <w:rPr>
+            <w:rStyle w:val="Hyperlink"/>
+            <w:rFonts w:cstheme="minorHAnsi"/>
+          </w:rPr>
+          <w:t>standard normal distribution</w:t>
+        </w:r>
+      </w:hyperlink>
+      <w:r>
+        <w:rPr>
+          <w:rFonts w:cstheme="minorHAnsi"/>
+        </w:rPr>
+        <w:t xml:space="preserve"> </w:t>
+      </w:r>
+      <w:r>
+        <w:t xml:space="preserve">if X has finite variance and </w:t>
+      </w:r>
+      <w:proofErr w:type="spellStart"/>
+      <w:r>
+        <w:t>X</w:t>
+      </w:r>
+      <w:r>
+        <w:rPr>
+          <w:vertAlign w:val="subscript"/>
+        </w:rPr>
+        <w:t>n</w:t>
+      </w:r>
+      <w:proofErr w:type="spellEnd"/>
+      <w:r>
+        <w:t xml:space="preserve"> = </w:t>
+      </w:r>
+      <w:r>
+        <w:rPr>
+          <w:rFonts w:cstheme="minorHAnsi"/>
+        </w:rPr>
+        <w:t>ΣX/n (average of n samples of X)</w:t>
+      </w:r>
+    </w:p>
+    <w:p>
+      <w:pPr>
+        <w:pStyle w:val="Heading2"/>
+      </w:pPr>
+      <w:r>
+        <w:t xml:space="preserve">Example: </w:t>
+      </w:r>
+      <w:r>
+        <w:t xml:space="preserve">Compute n so that </w:t>
+      </w:r>
+      <w:proofErr w:type="spellStart"/>
+      <w:proofErr w:type="gramStart"/>
+      <w:r>
+        <w:t>Pr</w:t>
+      </w:r>
+      <w:proofErr w:type="spellEnd"/>
+      <w:r>
+        <w:t>(</w:t>
+      </w:r>
+      <w:proofErr w:type="spellStart"/>
+      <w:proofErr w:type="gramEnd"/>
+      <w:r>
+        <w:t>X</w:t>
+      </w:r>
+      <w:r>
+        <w:rPr>
+          <w:vertAlign w:val="subscript"/>
+        </w:rPr>
+        <w:t>n</w:t>
+      </w:r>
+      <w:proofErr w:type="spellEnd"/>
+      <w:r>
+        <w:t xml:space="preserve"> </w:t>
+      </w:r>
+      <w:r>
+        <w:rPr>
+          <w:rFonts w:cstheme="minorHAnsi"/>
+        </w:rPr>
+        <w:t>≥</w:t>
+      </w:r>
+      <w:r>
+        <w:t xml:space="preserve"> 2</w:t>
+      </w:r>
+      <w:r>
+        <w:t>σ</w:t>
+      </w:r>
+      <w:r>
+        <w:t>(N)</w:t>
+      </w:r>
+      <w:r>
+        <w:t xml:space="preserve">) </w:t>
+      </w:r>
+      <w:r>
+        <w:rPr>
+          <w:rFonts w:cstheme="minorHAnsi"/>
+        </w:rPr>
+        <w:t>&lt;</w:t>
+      </w:r>
+      <w:r>
+        <w:t xml:space="preserve"> .</w:t>
+      </w:r>
+      <w:r>
+        <w:t>0</w:t>
+      </w:r>
+      <w:r>
+        <w:t>5</w:t>
+      </w:r>
+    </w:p>
+    <w:p>
+      <w:r>
+        <w:t>Informally: S</w:t>
+      </w:r>
+      <w:r>
+        <w:t>uppose we have an unknow</w:t>
+      </w:r>
+      <w:r>
+        <w:t>n</w:t>
+      </w:r>
+      <w:r>
+        <w:t xml:space="preserve"> distribution</w:t>
+      </w:r>
+      <w:r>
+        <w:t xml:space="preserve">. How many samples do we need to average </w:t>
+      </w:r>
+      <w:r>
+        <w:t xml:space="preserve">so that the probability of the sample average being </w:t>
+      </w:r>
+      <w:r>
+        <w:t xml:space="preserve">more than </w:t>
+      </w:r>
+      <w:r>
+        <w:t xml:space="preserve">2 standard deviations is </w:t>
+      </w:r>
+      <w:r>
+        <w:rPr>
+          <w:rFonts w:cstheme="minorHAnsi"/>
+        </w:rPr>
+        <w:t>&lt; 5%</w:t>
+      </w:r>
+      <w:r>
+        <w:t xml:space="preserve"> (</w:t>
+      </w:r>
+      <w:r>
+        <w:t xml:space="preserve">the </w:t>
+      </w:r>
+      <w:r>
+        <w:t>same range as standard normal with 1 sample)</w:t>
+      </w:r>
+      <w:r>
+        <w:t>?</w:t>
+      </w:r>
+    </w:p>
+    <w:p>
+      <w:r>
+        <w:t xml:space="preserve">Per Chebyshev, </w:t>
+      </w:r>
+      <w:proofErr w:type="spellStart"/>
+      <w:proofErr w:type="gramStart"/>
+      <w:r>
+        <w:t>Pr</w:t>
+      </w:r>
+      <w:proofErr w:type="spellEnd"/>
+      <w:r>
+        <w:t>(</w:t>
+      </w:r>
+      <w:proofErr w:type="gramEnd"/>
+      <w:r>
+        <w:t>|</w:t>
+      </w:r>
+      <w:proofErr w:type="spellStart"/>
+      <w:r>
+        <w:t>X</w:t>
+      </w:r>
+      <w:r>
+        <w:rPr>
+          <w:vertAlign w:val="subscript"/>
+        </w:rPr>
+        <w:t>n</w:t>
+      </w:r>
+      <w:proofErr w:type="spellEnd"/>
+      <w:r>
+        <w:t xml:space="preserve"> </w:t>
+      </w:r>
+      <w:r>
+        <w:t xml:space="preserve">– </w:t>
+      </w:r>
+      <w:r>
+        <w:rPr>
+          <w:rFonts w:cstheme="minorHAnsi"/>
+        </w:rPr>
+        <w:t>µ</w:t>
+      </w:r>
+      <w:r>
+        <w:t xml:space="preserve">| &gt; </w:t>
+      </w:r>
+      <w:proofErr w:type="spellStart"/>
+      <w:r>
+        <w:t>k</w:t>
+      </w:r>
+      <w:r>
+        <w:rPr>
+          <w:rFonts w:cstheme="minorHAnsi"/>
+        </w:rPr>
+        <w:t>σ</w:t>
+      </w:r>
+      <w:proofErr w:type="spellEnd"/>
+      <w:r>
+        <w:rPr>
+          <w:rFonts w:cstheme="minorHAnsi"/>
+        </w:rPr>
+        <w:t>(</w:t>
+      </w:r>
+      <w:proofErr w:type="spellStart"/>
+      <w:r>
+        <w:t>X</w:t>
+      </w:r>
+      <w:r>
+        <w:rPr>
+          <w:vertAlign w:val="subscript"/>
+        </w:rPr>
+        <w:t>n</w:t>
+      </w:r>
+      <w:proofErr w:type="spellEnd"/>
+      <w:r>
+        <w:rPr>
+          <w:rFonts w:cstheme="minorHAnsi"/>
+        </w:rPr>
+        <w:t>)</w:t>
+      </w:r>
+      <w:r>
+        <w:rPr>
+          <w:rFonts w:cstheme="minorHAnsi"/>
+        </w:rPr>
+        <w:t xml:space="preserve">) ≤ </w:t>
+      </w:r>
+      <w:r>
+        <w:t>1/k</w:t>
+      </w:r>
+      <w:r>
+        <w:rPr>
+          <w:vertAlign w:val="superscript"/>
+        </w:rPr>
+        <w:t>2</w:t>
+      </w:r>
+    </w:p>
+    <w:p>
+      <w:r>
+        <w:t xml:space="preserve">For k=5, </w:t>
+      </w:r>
+      <w:proofErr w:type="spellStart"/>
+      <w:proofErr w:type="gramStart"/>
+      <w:r>
+        <w:t>Pr</w:t>
+      </w:r>
+      <w:proofErr w:type="spellEnd"/>
+      <w:r>
+        <w:t>(</w:t>
+      </w:r>
+      <w:proofErr w:type="gramEnd"/>
+      <w:r>
+        <w:t>|</w:t>
+      </w:r>
+      <w:proofErr w:type="spellStart"/>
+      <w:r>
+        <w:t>X</w:t>
+      </w:r>
+      <w:r>
+        <w:rPr>
+          <w:vertAlign w:val="subscript"/>
+        </w:rPr>
+        <w:t>n</w:t>
+      </w:r>
+      <w:proofErr w:type="spellEnd"/>
+      <w:r>
+        <w:t xml:space="preserve"> – </w:t>
+      </w:r>
+      <w:r>
+        <w:rPr>
+          <w:rFonts w:cstheme="minorHAnsi"/>
+        </w:rPr>
+        <w:t>µ</w:t>
+      </w:r>
+      <w:r>
+        <w:t xml:space="preserve">| &gt; </w:t>
+      </w:r>
+      <w:r>
+        <w:t>5</w:t>
+      </w:r>
+      <w:r>
+        <w:rPr>
+          <w:rFonts w:cstheme="minorHAnsi"/>
+        </w:rPr>
+        <w:t>σ(</w:t>
+      </w:r>
+      <w:proofErr w:type="spellStart"/>
+      <w:r>
+        <w:t>X</w:t>
+      </w:r>
+      <w:r>
+        <w:rPr>
+          <w:vertAlign w:val="subscript"/>
+        </w:rPr>
+        <w:t>n</w:t>
+      </w:r>
+      <w:proofErr w:type="spellEnd"/>
+      <w:r>
+        <w:rPr>
+          <w:rFonts w:cstheme="minorHAnsi"/>
+        </w:rPr>
+        <w:t xml:space="preserve">)) ≤ </w:t>
+      </w:r>
+      <w:r>
+        <w:t>1/</w:t>
+      </w:r>
+      <w:r>
+        <w:t>25 &lt; .04 &lt; .05.</w:t>
+      </w:r>
+    </w:p>
+    <w:p>
+      <w:pPr>
+        <w:rPr>
+          <w:rFonts w:cstheme="minorHAnsi"/>
+        </w:rPr>
+      </w:pPr>
+      <w:r>
+        <w:t>So,</w:t>
+      </w:r>
+      <w:r>
+        <w:t xml:space="preserve"> </w:t>
+      </w:r>
+      <w:r>
+        <w:t>we need to find n so that 5</w:t>
+      </w:r>
+      <w:r>
+        <w:rPr>
+          <w:rFonts w:cstheme="minorHAnsi"/>
+        </w:rPr>
+        <w:t>σ(</w:t>
+      </w:r>
+      <w:proofErr w:type="spellStart"/>
+      <w:r>
+        <w:t>X</w:t>
+      </w:r>
+      <w:r>
+        <w:rPr>
+          <w:vertAlign w:val="subscript"/>
+        </w:rPr>
+        <w:t>n</w:t>
+      </w:r>
+      <w:proofErr w:type="spellEnd"/>
+      <w:r>
+        <w:rPr>
+          <w:rFonts w:cstheme="minorHAnsi"/>
+        </w:rPr>
+        <w:t>)</w:t>
+      </w:r>
+      <w:r>
+        <w:rPr>
+          <w:rFonts w:cstheme="minorHAnsi"/>
+        </w:rPr>
+        <w:t xml:space="preserve"> </w:t>
+      </w:r>
+      <w:r>
+        <w:rPr>
+          <w:rFonts w:cstheme="minorHAnsi"/>
+        </w:rPr>
+        <w:t>≤</w:t>
+      </w:r>
+      <w:r>
+        <w:rPr>
+          <w:rFonts w:cstheme="minorHAnsi"/>
+        </w:rPr>
+        <w:t xml:space="preserve"> </w:t>
+      </w:r>
+      <w:r>
+        <w:t>2</w:t>
+      </w:r>
+      <w:r>
+        <w:rPr>
+          <w:rFonts w:cstheme="minorHAnsi"/>
+        </w:rPr>
+        <w:t>σ(</w:t>
+      </w:r>
+      <w:r>
+        <w:t>X</w:t>
+      </w:r>
+      <w:r>
+        <w:rPr>
+          <w:rFonts w:cstheme="minorHAnsi"/>
+        </w:rPr>
+        <w:t>)</w:t>
+      </w:r>
+      <w:r>
+        <w:t>. Or 2</w:t>
+      </w:r>
+      <w:r>
+        <w:t>5</w:t>
+      </w:r>
+      <w:r>
+        <w:rPr>
+          <w:rFonts w:cstheme="minorHAnsi"/>
+        </w:rPr>
+        <w:t>V</w:t>
+      </w:r>
+      <w:r>
+        <w:rPr>
+          <w:rFonts w:cstheme="minorHAnsi"/>
+        </w:rPr>
+        <w:t>(</w:t>
+      </w:r>
+      <w:proofErr w:type="spellStart"/>
+      <w:r>
+        <w:t>X</w:t>
+      </w:r>
+      <w:r>
+        <w:rPr>
+          <w:vertAlign w:val="subscript"/>
+        </w:rPr>
+        <w:t>n</w:t>
+      </w:r>
+      <w:proofErr w:type="spellEnd"/>
+      <w:r>
+        <w:rPr>
+          <w:rFonts w:cstheme="minorHAnsi"/>
+        </w:rPr>
+        <w:t xml:space="preserve">) ≤ </w:t>
+      </w:r>
+      <w:r>
+        <w:t>4</w:t>
+      </w:r>
+      <w:r>
+        <w:rPr>
+          <w:rFonts w:cstheme="minorHAnsi"/>
+        </w:rPr>
+        <w:t>V</w:t>
+      </w:r>
+      <w:r>
+        <w:rPr>
+          <w:rFonts w:cstheme="minorHAnsi"/>
+        </w:rPr>
+        <w:t>(</w:t>
+      </w:r>
+      <w:r>
+        <w:t>X</w:t>
+      </w:r>
+      <w:r>
+        <w:rPr>
+          <w:rFonts w:cstheme="minorHAnsi"/>
+        </w:rPr>
+        <w:t>)</w:t>
+      </w:r>
+    </w:p>
+    <w:p>
+      <w:pPr>
+        <w:rPr>
+          <w:rFonts w:cstheme="minorHAnsi"/>
+        </w:rPr>
+      </w:pPr>
+      <w:r>
+        <w:rPr>
+          <w:rFonts w:cstheme="minorHAnsi"/>
+        </w:rPr>
+        <w:t>Per law of large numbers, that’s the same as 25V(X)/n &lt;= 4V(X)</w:t>
+      </w:r>
+    </w:p>
+    <w:p>
+      <w:r>
+        <w:rPr>
+          <w:rFonts w:cstheme="minorHAnsi"/>
+        </w:rPr>
+        <w:t xml:space="preserve">Or 25/4 &lt;= n. </w:t>
+      </w:r>
+      <w:r>
+        <w:t>So, n = 6 would do.</w:t>
+      </w:r>
+    </w:p>
+    <w:p>
+      <w:pPr>
+        <w:pStyle w:val="Heading2"/>
+      </w:pPr>
+      <w:r>
+        <w:t xml:space="preserve">Example: </w:t>
+      </w:r>
+      <w:r>
+        <w:t>Binomial distribution</w:t>
+      </w:r>
+    </w:p>
+    <w:p>
+      <w:r>
+        <w:t xml:space="preserve">For a </w:t>
+      </w:r>
+      <w:hyperlink r:id="rId10" w:history="1">
+        <w:r>
+          <w:rPr>
+            <w:rStyle w:val="Hyperlink"/>
+          </w:rPr>
+          <w:t>binomial distr</w:t>
+        </w:r>
+        <w:r>
+          <w:rPr>
+            <w:rStyle w:val="Hyperlink"/>
+          </w:rPr>
+          <w:t>i</w:t>
+        </w:r>
+        <w:r>
+          <w:rPr>
+            <w:rStyle w:val="Hyperlink"/>
+          </w:rPr>
+          <w:t>bution</w:t>
+        </w:r>
+      </w:hyperlink>
+      <w:r>
+        <w:t xml:space="preserve">, X, </w:t>
+      </w:r>
+      <w:r>
+        <w:t xml:space="preserve">which averages </w:t>
+      </w:r>
+      <w:r>
+        <w:t xml:space="preserve">n samples </w:t>
+      </w:r>
+      <w:r>
+        <w:t>from</w:t>
+      </w:r>
+      <w:r>
+        <w:t xml:space="preserve"> [0, 1] with </w:t>
+      </w:r>
+      <w:r>
+        <w:t>probability p</w:t>
+      </w:r>
+      <w:r>
+        <w:t xml:space="preserve"> of a 1</w:t>
+      </w:r>
+      <w:r>
+        <w:t>, what is the probability of being within k standard deviations for k=1, 2, and 3?</w:t>
+      </w:r>
+    </w:p>
+    <w:p>
+      <w:r>
+        <w:t xml:space="preserve">Looks non-trivial, per </w:t>
+      </w:r>
+      <w:hyperlink r:id="rId11" w:history="1">
+        <w:r>
+          <w:rPr>
+            <w:rStyle w:val="Hyperlink"/>
+          </w:rPr>
+          <w:t>https://en.wikipedia.org/wiki/Binomial_proportion_confidence_interval</w:t>
+        </w:r>
+      </w:hyperlink>
+    </w:p>
+    <w:p>
+      <w:pPr>
+        <w:pStyle w:val="Heading1"/>
+      </w:pPr>
+      <w:r>
+        <w:t>Statistical testing</w:t>
+      </w:r>
+    </w:p>
+    <w:p>
+      <w:r>
+        <w:t>A</w:t>
+      </w:r>
+      <w:r>
+        <w:t xml:space="preserve">s a concrete example to ground things, suppose we have some </w:t>
+      </w:r>
+      <w:r>
+        <w:t>treatment (e.g., changing how ads are displayed)</w:t>
+      </w:r>
+      <w:r>
+        <w:t xml:space="preserve">, some variable we care about </w:t>
+      </w:r>
+      <w:r>
+        <w:t>(e.g., click through rate)</w:t>
+      </w:r>
+      <w:r>
+        <w:t>, and we want to perform a statistical test to see if the treatment results in improvements to the variable. How do we go about this?</w:t>
+      </w:r>
+    </w:p>
+    <w:p>
+      <w:pPr>
+        <w:pStyle w:val="Heading2"/>
+      </w:pPr>
+      <w:r>
+        <w:t>Frequentist basics</w:t>
+      </w:r>
+    </w:p>
+    <w:p>
+      <w:r>
+        <w:t>Traditional statistics would set things up like so:</w:t>
+      </w:r>
+    </w:p>
+    <w:p>
+      <w:pPr>
+        <w:pStyle w:val="ListParagraph"/>
+        <w:numPr>
+          <w:ilvl w:val="0"/>
+          <w:numId w:val="4"/>
+        </w:numPr>
+      </w:pPr>
+      <w:r>
+        <w:t xml:space="preserve">Define the </w:t>
+      </w:r>
+      <w:r>
+        <w:rPr>
+          <w:b/>
+          <w:bCs/>
+          <w:i/>
+          <w:iCs/>
+        </w:rPr>
+        <w:t>null hypothesis</w:t>
+      </w:r>
+      <w:r>
+        <w:t>, H0. For example, that the click through rate will not change from its non-treatment value</w:t>
+      </w:r>
+      <w:r>
+        <w:t xml:space="preserve">. Calculate the </w:t>
+      </w:r>
+      <w:r>
+        <w:rPr>
+          <w:b/>
+          <w:bCs/>
+          <w:i/>
+          <w:iCs/>
+        </w:rPr>
+        <w:t>mean</w:t>
+      </w:r>
+      <w:r>
+        <w:t xml:space="preserve"> and </w:t>
+      </w:r>
+      <w:r>
+        <w:rPr>
+          <w:b/>
+          <w:bCs/>
+          <w:i/>
+          <w:iCs/>
+        </w:rPr>
+        <w:t>standard deviation</w:t>
+      </w:r>
+      <w:r>
+        <w:t xml:space="preserve"> for this distribution.</w:t>
+      </w:r>
+    </w:p>
+    <w:p>
+      <w:pPr>
+        <w:pStyle w:val="ListParagraph"/>
+        <w:numPr>
+          <w:ilvl w:val="0"/>
+          <w:numId w:val="4"/>
+        </w:numPr>
+      </w:pPr>
+      <w:r>
+        <w:t xml:space="preserve">Define an </w:t>
+      </w:r>
+      <w:r>
+        <w:rPr>
+          <w:b/>
+          <w:bCs/>
+          <w:i/>
+          <w:iCs/>
+        </w:rPr>
+        <w:t>alternative hypothesis</w:t>
+      </w:r>
+      <w:r>
+        <w:t>, H1. For example, that the click through rate will improve with the treatment.</w:t>
+      </w:r>
+    </w:p>
+    <w:p>
+      <w:pPr>
+        <w:pStyle w:val="ListParagraph"/>
+        <w:numPr>
+          <w:ilvl w:val="0"/>
+          <w:numId w:val="4"/>
+        </w:numPr>
+      </w:pPr>
+      <w:r>
+        <w:t xml:space="preserve">Define </w:t>
+      </w:r>
+      <w:r>
+        <w:rPr>
+          <w:b/>
+          <w:bCs/>
+          <w:i/>
+          <w:iCs/>
+        </w:rPr>
+        <w:t>alpha</w:t>
+      </w:r>
+      <w:r>
+        <w:t xml:space="preserve">; </w:t>
+      </w:r>
+      <w:r>
+        <w:t>the acceptable rate of false positives, aka type 1 errors</w:t>
+      </w:r>
+      <w:r>
+        <w:t>, typically 5%</w:t>
+      </w:r>
+    </w:p>
+    <w:p>
+      <w:pPr>
+        <w:pStyle w:val="ListParagraph"/>
+        <w:numPr>
+          <w:ilvl w:val="0"/>
+          <w:numId w:val="4"/>
+        </w:numPr>
+      </w:pPr>
+      <w:r>
+        <w:lastRenderedPageBreak/>
+        <w:t>Define</w:t>
+      </w:r>
+      <w:r>
+        <w:t xml:space="preserve"> </w:t>
+      </w:r>
+      <w:r>
+        <w:rPr>
+          <w:b/>
+          <w:bCs/>
+          <w:i/>
+          <w:iCs/>
+        </w:rPr>
+        <w:t>beta</w:t>
+      </w:r>
+      <w:r>
+        <w:t xml:space="preserve">; </w:t>
+      </w:r>
+      <w:r>
+        <w:t>the acceptable rate of false negatives, aka type 2 errors</w:t>
+      </w:r>
+      <w:r>
+        <w:t>, typically 20%</w:t>
+      </w:r>
+      <w:r>
+        <w:t>)</w:t>
+      </w:r>
+      <w:r>
+        <w:t xml:space="preserve">, which also defines the tests </w:t>
+      </w:r>
+      <w:r>
+        <w:rPr>
+          <w:b/>
+          <w:bCs/>
+          <w:i/>
+          <w:iCs/>
+        </w:rPr>
+        <w:t>statistical power</w:t>
+      </w:r>
+      <w:r>
+        <w:t xml:space="preserve"> (1 – beta, typically 80%) </w:t>
+      </w:r>
+      <w:r>
+        <w:t>to find true positives</w:t>
+      </w:r>
+      <w:r>
+        <w:t xml:space="preserve">. You must also define the following inter-related statistics: the </w:t>
+      </w:r>
+      <w:r>
+        <w:rPr>
+          <w:b/>
+          <w:bCs/>
+        </w:rPr>
+        <w:t xml:space="preserve">effect </w:t>
+      </w:r>
+      <w:r>
+        <w:rPr>
+          <w:b/>
+          <w:bCs/>
+        </w:rPr>
+        <w:t>size</w:t>
+      </w:r>
+      <w:r>
+        <w:t xml:space="preserve"> </w:t>
+      </w:r>
+      <w:r>
+        <w:t>you need to detect</w:t>
+      </w:r>
+      <w:r>
+        <w:t xml:space="preserve"> and the </w:t>
+      </w:r>
+      <w:r>
+        <w:rPr>
+          <w:b/>
+          <w:bCs/>
+          <w:i/>
+          <w:iCs/>
+        </w:rPr>
+        <w:t>number of samples</w:t>
+      </w:r>
+      <w:r>
+        <w:t xml:space="preserve"> you will collect; increasing the effect size or number of samples will increase the statistical power. Beta can be calculated as a function of </w:t>
+      </w:r>
+    </w:p>
+    <w:p>
+      <w:pPr>
+        <w:pStyle w:val="ListParagraph"/>
+        <w:numPr>
+          <w:ilvl w:val="0"/>
+          <w:numId w:val="4"/>
+        </w:numPr>
+      </w:pPr>
+      <w:r>
+        <w:t xml:space="preserve">Run your experiment and use some statistical measure such as the </w:t>
+      </w:r>
+      <w:r>
+        <w:rPr>
+          <w:b/>
+          <w:bCs/>
+          <w:i/>
+          <w:iCs/>
+        </w:rPr>
+        <w:t>student t-tes</w:t>
+      </w:r>
+      <w:r>
+        <w:rPr>
+          <w:b/>
+          <w:bCs/>
+          <w:i/>
+          <w:iCs/>
+        </w:rPr>
+        <w:t>t</w:t>
+      </w:r>
+      <w:r>
+        <w:t xml:space="preserve"> </w:t>
+      </w:r>
+      <w:r>
+        <w:t xml:space="preserve">calculate the </w:t>
+      </w:r>
+      <w:r>
+        <w:rPr>
+          <w:b/>
+          <w:bCs/>
+          <w:i/>
+          <w:iCs/>
+        </w:rPr>
+        <w:t>p-value</w:t>
+      </w:r>
+      <w:r>
+        <w:t xml:space="preserve"> of the results</w:t>
+      </w:r>
+      <w:r>
+        <w:t xml:space="preserve"> </w:t>
+      </w:r>
+      <w:r>
+        <w:t>(which measures the probability of observing results as far away from the null-hypothesis mean if the null-hypothesis was true). If the p-value is less than alpha, the result is considered significant.</w:t>
+      </w:r>
+    </w:p>
+    <w:p>
+      <w:pPr>
+        <w:pStyle w:val="ListParagraph"/>
+        <w:numPr>
+          <w:ilvl w:val="0"/>
+          <w:numId w:val="4"/>
+        </w:numPr>
+      </w:pPr>
+      <w:r>
+        <w:t xml:space="preserve">Beware – if you </w:t>
+      </w:r>
+      <w:proofErr w:type="gramStart"/>
+      <w:r>
+        <w:t>make multiple t-</w:t>
+      </w:r>
+      <w:proofErr w:type="gramEnd"/>
+      <w:r>
+        <w:t xml:space="preserve">tests in an experiment (e.g., early stopping, multiple hypothesis, </w:t>
+      </w:r>
+      <w:proofErr w:type="spellStart"/>
+      <w:r>
+        <w:t>etc</w:t>
+      </w:r>
+      <w:proofErr w:type="spellEnd"/>
+      <w:r>
+        <w:t xml:space="preserve">) you will have a higher percent chance of finding something with significant p-value. Solve this by pre-registering the experiments and lowering the alpha level of each experiment to get a cumulative alpha level of .05. </w:t>
+      </w:r>
+      <w:proofErr w:type="spellStart"/>
+      <w:r>
+        <w:t>E.g</w:t>
+      </w:r>
+      <w:proofErr w:type="spellEnd"/>
+      <w:r>
+        <w:t xml:space="preserve">, </w:t>
+      </w:r>
+      <w:hyperlink r:id="rId12" w:history="1">
+        <w:r>
+          <w:rPr>
+            <w:rStyle w:val="Hyperlink"/>
+          </w:rPr>
+          <w:t>Pocock boundary</w:t>
+        </w:r>
+      </w:hyperlink>
+      <w:r>
+        <w:t xml:space="preserve"> is an example of a way to adjust the alpha at each look for early stopping in order to get the desired alpha level for the overall </w:t>
+      </w:r>
+      <w:proofErr w:type="spellStart"/>
+      <w:r>
+        <w:t>experiement</w:t>
+      </w:r>
+      <w:proofErr w:type="spellEnd"/>
+      <w:r>
+        <w:t>.</w:t>
+      </w:r>
+    </w:p>
+    <w:p>
+      <w:r>
+        <w:t>See basics.py in this repo for some example code.</w:t>
+      </w:r>
+    </w:p>
+    <w:p>
+      <w:r>
+        <w:t>For further reading:</w:t>
+      </w:r>
+    </w:p>
+    <w:p>
+      <w:pPr>
+        <w:pStyle w:val="ListParagraph"/>
+        <w:numPr>
+          <w:ilvl w:val="0"/>
+          <w:numId w:val="6"/>
+        </w:numPr>
+      </w:pPr>
+      <w:hyperlink r:id="rId13" w:history="1">
+        <w:r>
+          <w:rPr>
+            <w:rStyle w:val="Hyperlink"/>
+          </w:rPr>
+          <w:t>https://machinelearningmastery.com/statistical-power-and-power-analysis-in-python/</w:t>
+        </w:r>
+      </w:hyperlink>
+    </w:p>
+    <w:p>
+      <w:pPr>
+        <w:pStyle w:val="ListParagraph"/>
+        <w:numPr>
+          <w:ilvl w:val="0"/>
+          <w:numId w:val="6"/>
+        </w:numPr>
+      </w:pPr>
+      <w:hyperlink r:id="rId14" w:history="1">
+        <w:r>
+          <w:rPr>
+            <w:rStyle w:val="Hyperlink"/>
+          </w:rPr>
+          <w:t>https://en.wikipedia.org/wiki/Effect_size</w:t>
+        </w:r>
+      </w:hyperlink>
+    </w:p>
+    <w:p>
+      <w:pPr>
+        <w:pStyle w:val="ListParagraph"/>
+        <w:numPr>
+          <w:ilvl w:val="0"/>
+          <w:numId w:val="6"/>
+        </w:numPr>
+      </w:pPr>
+      <w:hyperlink r:id="rId15" w:history="1">
+        <w:r>
+          <w:rPr>
+            <w:rStyle w:val="Hyperlink"/>
+          </w:rPr>
+          <w:t>https://en.wikipedia.org/wiki/Student%27s_t-test</w:t>
+        </w:r>
+      </w:hyperlink>
+    </w:p>
+    <w:p>
+      <w:pPr>
+        <w:pStyle w:val="ListParagraph"/>
+        <w:numPr>
+          <w:ilvl w:val="0"/>
+          <w:numId w:val="6"/>
+        </w:numPr>
+      </w:pPr>
+      <w:hyperlink r:id="rId16" w:history="1">
+        <w:r>
+          <w:rPr>
+            <w:rStyle w:val="Hyperlink"/>
+          </w:rPr>
+          <w:t>https://en.wikipedia.org/wiki/Analysis_of_variance</w:t>
+        </w:r>
+      </w:hyperlink>
+    </w:p>
+    <w:p>
+      <w:pPr>
+        <w:pStyle w:val="Heading2"/>
+      </w:pPr>
+      <w:r>
+        <w:t>Bayesian basics</w:t>
+      </w:r>
+    </w:p>
+    <w:p>
+      <w:r>
+        <w:t>The frequentist approach has several drawbacks. The biggest criticisms being:</w:t>
+      </w:r>
+    </w:p>
+    <w:p>
+      <w:pPr>
+        <w:pStyle w:val="ListParagraph"/>
+        <w:numPr>
+          <w:ilvl w:val="0"/>
+          <w:numId w:val="5"/>
+        </w:numPr>
+      </w:pPr>
+      <w:r>
+        <w:t>It’s hard to understand because it’s now how people think. People want to know “what is your best guess as to how much better the treatment really is” and “what is your confidence level in the results” – rather than “what is the percent of time we’d have seen such extreme results if the null hypothesis is true” (try explaining that to an executive in a meeting).</w:t>
+      </w:r>
+    </w:p>
+    <w:p>
+      <w:pPr>
+        <w:pStyle w:val="ListParagraph"/>
+        <w:numPr>
+          <w:ilvl w:val="0"/>
+          <w:numId w:val="5"/>
+        </w:numPr>
+      </w:pPr>
+      <w:r>
+        <w:t xml:space="preserve">It doesn’t account for prior beliefs. For example, if I flip </w:t>
+      </w:r>
+      <w:r>
+        <w:t xml:space="preserve">heads </w:t>
+      </w:r>
+      <w:r>
+        <w:t>three times in a row, I should have a statistical method that allows me to infer that the coin is more likely fair than always heads (unless I get a lot more evidence to the contrary).</w:t>
+      </w:r>
+    </w:p>
+    <w:p>
+      <w:r>
+        <w:t xml:space="preserve">Enter </w:t>
+      </w:r>
+      <w:hyperlink r:id="rId17" w:history="1">
+        <w:r>
+          <w:rPr>
+            <w:rStyle w:val="Hyperlink"/>
+          </w:rPr>
+          <w:t xml:space="preserve">Bayesian </w:t>
+        </w:r>
+        <w:r>
+          <w:rPr>
+            <w:rStyle w:val="Hyperlink"/>
+          </w:rPr>
+          <w:t>s</w:t>
+        </w:r>
+        <w:r>
+          <w:rPr>
+            <w:rStyle w:val="Hyperlink"/>
+          </w:rPr>
+          <w:t>tatistics</w:t>
+        </w:r>
+      </w:hyperlink>
+      <w:r>
+        <w:t>.</w:t>
+      </w:r>
+    </w:p>
+    <w:p>
+      <w:r>
+        <w:t>It is based on Bayes’ theorem: P(A|B) = P(B|A) P(A) / P(B)</w:t>
+      </w:r>
+      <w:r>
+        <w:t xml:space="preserve">. </w:t>
+      </w:r>
+      <w:r>
+        <w:t>While the proof is trivial (c</w:t>
+      </w:r>
+      <w:r>
+        <w:t xml:space="preserve">ross-multiply by P(B), and then both sides give </w:t>
+      </w:r>
+      <w:proofErr w:type="gramStart"/>
+      <w:r>
+        <w:t>P(</w:t>
+      </w:r>
+      <w:proofErr w:type="gramEnd"/>
+      <w:r>
+        <w:t>A and B)</w:t>
+      </w:r>
+      <w:r>
+        <w:t xml:space="preserve">), it’s the </w:t>
+      </w:r>
+      <w:r>
+        <w:t>interpretation of this formula for Bayesian statistics is the important part</w:t>
+      </w:r>
+      <w:r>
+        <w:t>:</w:t>
+      </w:r>
+    </w:p>
+    <w:p>
+      <w:pPr>
+        <w:ind w:left="2160"/>
+      </w:pPr>
+      <w:r>
+        <w:t>P(A|</w:t>
+      </w:r>
+      <w:proofErr w:type="gramStart"/>
+      <w:r>
+        <w:t xml:space="preserve">B) </w:t>
+      </w:r>
+      <w:r>
+        <w:t xml:space="preserve">  </w:t>
+      </w:r>
+      <w:proofErr w:type="gramEnd"/>
+      <w:r>
+        <w:t xml:space="preserve">  </w:t>
+      </w:r>
+      <w:r>
+        <w:t xml:space="preserve">= </w:t>
+      </w:r>
+      <w:r>
+        <w:t xml:space="preserve"> </w:t>
+      </w:r>
+      <w:r>
+        <w:t xml:space="preserve">P(B|A) </w:t>
+      </w:r>
+      <w:r>
+        <w:t xml:space="preserve">      </w:t>
+      </w:r>
+      <w:r>
+        <w:t>×</w:t>
+      </w:r>
+      <w:r>
+        <w:t xml:space="preserve"> </w:t>
+      </w:r>
+      <w:r>
+        <w:t xml:space="preserve">P(A) </w:t>
+      </w:r>
+      <w:r>
+        <w:t xml:space="preserve"> </w:t>
+      </w:r>
+      <w:r>
+        <w:t>÷</w:t>
+      </w:r>
+      <w:r>
+        <w:t xml:space="preserve"> </w:t>
+      </w:r>
+      <w:r>
+        <w:t xml:space="preserve"> </w:t>
+      </w:r>
+      <w:r>
+        <w:t>P(B)</w:t>
+      </w:r>
+    </w:p>
+    <w:p>
+      <w:pPr>
+        <w:ind w:left="2160"/>
+      </w:pPr>
+      <w:r>
+        <w:t>Posterior = Likelihood × Prior ÷ Evidence</w:t>
+      </w:r>
+    </w:p>
+    <w:p>
+      <w:r>
+        <w:t>Here’s what each part means and how it is calculated:</w:t>
+      </w:r>
+    </w:p>
+    <w:p>
+      <w:pPr>
+        <w:pStyle w:val="ListParagraph"/>
+        <w:numPr>
+          <w:ilvl w:val="0"/>
+          <w:numId w:val="6"/>
+        </w:numPr>
+      </w:pPr>
+      <w:r>
+        <w:lastRenderedPageBreak/>
+        <w:t>P(A) represents your prior beliefs (e.g., that it is likely a fair coin)</w:t>
+      </w:r>
+      <w:r>
+        <w:t xml:space="preserve"> quantified as a distribution (how much more do you think it is fair vs mostly heads vs always heads). Using conjugate priors (below) can simplify how this is specified.</w:t>
+      </w:r>
+    </w:p>
+    <w:p>
+      <w:pPr>
+        <w:pStyle w:val="ListParagraph"/>
+        <w:numPr>
+          <w:ilvl w:val="0"/>
+          <w:numId w:val="6"/>
+        </w:numPr>
+      </w:pPr>
+      <w:r>
+        <w:t>B represents the new evidence you observed (e.g., 8 heads in 10 flips)</w:t>
+      </w:r>
+      <w:r>
+        <w:t>.</w:t>
+      </w:r>
+    </w:p>
+    <w:p>
+      <w:pPr>
+        <w:pStyle w:val="ListParagraph"/>
+        <w:numPr>
+          <w:ilvl w:val="0"/>
+          <w:numId w:val="6"/>
+        </w:numPr>
+      </w:pPr>
+      <w:r>
+        <w:t>P(B|A) represents the probability of observing B given your prior probability</w:t>
+      </w:r>
+      <w:r>
+        <w:t>.</w:t>
+      </w:r>
+      <w:r>
+        <w:t xml:space="preserve"> </w:t>
+      </w:r>
+    </w:p>
+    <w:p>
+      <w:pPr>
+        <w:pStyle w:val="ListParagraph"/>
+        <w:numPr>
+          <w:ilvl w:val="0"/>
+          <w:numId w:val="6"/>
+        </w:numPr>
+      </w:pPr>
+      <w:r>
+        <w:t xml:space="preserve">P(B) represents the probability of observing B. This is in general </w:t>
+      </w:r>
+      <w:proofErr w:type="gramStart"/>
+      <w:r>
+        <w:t>really tricky</w:t>
+      </w:r>
+      <w:proofErr w:type="gramEnd"/>
+      <w:r>
+        <w:t xml:space="preserve"> to calculate as you have to integrate/average the probability of B over all possible distributions. Fortunately, there is no need to calculate this when using conjugate priors.</w:t>
+      </w:r>
+    </w:p>
+    <w:p>
+      <w:pPr>
+        <w:pStyle w:val="ListParagraph"/>
+        <w:numPr>
+          <w:ilvl w:val="0"/>
+          <w:numId w:val="6"/>
+        </w:numPr>
+      </w:pPr>
+      <w:r>
+        <w:t>P(A|B) represents your posterior belief given your prior belief and the new evidence</w:t>
+      </w:r>
+      <w:r>
+        <w:t>.</w:t>
+      </w:r>
+    </w:p>
+    <w:p>
+      <w:pPr>
+        <w:pStyle w:val="Heading3"/>
+      </w:pPr>
+      <w:r>
+        <w:t>Using a conjugate prior</w:t>
+      </w:r>
+    </w:p>
+    <w:p>
+      <w:r>
+        <w:t>For the case of binomial trials,</w:t>
+      </w:r>
+      <w:r>
+        <w:t xml:space="preserve"> </w:t>
+      </w:r>
+      <w:r>
+        <w:t xml:space="preserve">the </w:t>
+      </w:r>
+      <w:hyperlink r:id="rId18" w:history="1">
+        <w:r>
+          <w:rPr>
+            <w:rStyle w:val="Hyperlink"/>
+          </w:rPr>
+          <w:t>Beta fun</w:t>
+        </w:r>
+        <w:r>
+          <w:rPr>
+            <w:rStyle w:val="Hyperlink"/>
+          </w:rPr>
+          <w:t>c</w:t>
+        </w:r>
+        <w:r>
+          <w:rPr>
+            <w:rStyle w:val="Hyperlink"/>
+          </w:rPr>
+          <w:t>tion</w:t>
+        </w:r>
+      </w:hyperlink>
+      <w:r>
+        <w:t xml:space="preserve"> </w:t>
+      </w:r>
+      <w:r>
+        <w:t xml:space="preserve">is an effective way </w:t>
+      </w:r>
+      <w:r>
+        <w:t>quantify prior beliefs</w:t>
+      </w:r>
+      <w:r>
+        <w:t xml:space="preserve"> </w:t>
+      </w:r>
+      <w:r>
+        <w:t>because it’s simple</w:t>
+      </w:r>
+      <w:r>
+        <w:t>,</w:t>
+      </w:r>
+      <w:r>
+        <w:t xml:space="preserve"> intuitive</w:t>
+      </w:r>
+      <w:r>
+        <w:t xml:space="preserve">, and </w:t>
+      </w:r>
+      <w:r>
+        <w:t>makes the math very efficient.  The beta function takes two parameters, alpha and beta, which has the following characteristics:</w:t>
+      </w:r>
+    </w:p>
+    <w:p>
+      <w:pPr>
+        <w:pStyle w:val="ListParagraph"/>
+        <w:numPr>
+          <w:ilvl w:val="0"/>
+          <w:numId w:val="7"/>
+        </w:numPr>
+      </w:pPr>
+      <w:proofErr w:type="gramStart"/>
+      <w:r>
+        <w:t>B</w:t>
+      </w:r>
+      <w:r>
+        <w:t>(</w:t>
+      </w:r>
+      <w:proofErr w:type="gramEnd"/>
+      <w:r>
+        <w:t>1, 1), it means you have no prior beliefs and whatever you observe becomes what you believe.</w:t>
+      </w:r>
+    </w:p>
+    <w:p>
+      <w:pPr>
+        <w:pStyle w:val="ListParagraph"/>
+        <w:numPr>
+          <w:ilvl w:val="0"/>
+          <w:numId w:val="7"/>
+        </w:numPr>
+      </w:pPr>
+      <w:r>
+        <w:t>The posterior belief will also be a beta distribution</w:t>
+      </w:r>
+      <w:r>
+        <w:t xml:space="preserve"> (see </w:t>
+      </w:r>
+      <w:hyperlink r:id="rId19" w:history="1">
+        <w:r>
+          <w:rPr>
+            <w:rStyle w:val="Hyperlink"/>
+          </w:rPr>
+          <w:t>conjuga</w:t>
+        </w:r>
+        <w:r>
+          <w:rPr>
+            <w:rStyle w:val="Hyperlink"/>
+          </w:rPr>
+          <w:t>t</w:t>
+        </w:r>
+        <w:r>
+          <w:rPr>
+            <w:rStyle w:val="Hyperlink"/>
+          </w:rPr>
+          <w:t>e prior</w:t>
+        </w:r>
+      </w:hyperlink>
+      <w:r>
+        <w:t>)</w:t>
+      </w:r>
+      <w:r>
+        <w:t>.</w:t>
+      </w:r>
+    </w:p>
+    <w:p>
+      <w:pPr>
+        <w:pStyle w:val="ListParagraph"/>
+        <w:numPr>
+          <w:ilvl w:val="0"/>
+          <w:numId w:val="7"/>
+        </w:numPr>
+      </w:pPr>
+      <w:r>
+        <w:t xml:space="preserve">The math is </w:t>
+      </w:r>
+      <w:r>
+        <w:t>simple</w:t>
+      </w:r>
+      <w:r>
         <w:t xml:space="preserve">: </w:t>
       </w:r>
       <w:r>
-        <w:t xml:space="preserve">Let </w:t>
+        <w:t xml:space="preserve">If </w:t>
+      </w:r>
+      <w:r>
+        <w:t xml:space="preserve">your prior was </w:t>
+      </w:r>
+      <w:proofErr w:type="gramStart"/>
+      <w:r>
+        <w:t>B</w:t>
+      </w:r>
+      <w:r>
+        <w:t>(</w:t>
+      </w:r>
+      <w:proofErr w:type="gramEnd"/>
+      <w:r>
+        <w:t>a</w:t>
+      </w:r>
+      <w:r>
+        <w:t xml:space="preserve">, </w:t>
+      </w:r>
+      <w:r>
+        <w:t>b</w:t>
+      </w:r>
+      <w:r>
+        <w:t xml:space="preserve">) and you observe </w:t>
+      </w:r>
+      <w:r>
+        <w:t>x</w:t>
+      </w:r>
+      <w:r>
+        <w:t xml:space="preserve"> positives and </w:t>
+      </w:r>
+      <w:r>
+        <w:t>y</w:t>
+      </w:r>
+      <w:r>
+        <w:t xml:space="preserve"> negatives, </w:t>
+      </w:r>
+      <w:proofErr w:type="gramStart"/>
+      <w:r>
+        <w:t>the</w:t>
+      </w:r>
+      <w:proofErr w:type="gramEnd"/>
+      <w:r>
+        <w:t xml:space="preserve"> after applying Baye’s rule you’re your posterior belief will be B</w:t>
+      </w:r>
+      <w:r>
+        <w:t>(</w:t>
       </w:r>
       <w:proofErr w:type="spellStart"/>
       <w:r>
-        <w:t>X</w:t>
-      </w:r>
-      <w:r>
-        <w:rPr>
-          <w:vertAlign w:val="subscript"/>
-        </w:rPr>
-        <w:t>n</w:t>
+        <w:t>x+a</w:t>
       </w:r>
       <w:proofErr w:type="spellEnd"/>
       <w:r>
-        <w:t xml:space="preserve"> = </w:t>
-      </w:r>
-      <w:r>
-        <w:rPr>
-          <w:rFonts w:cstheme="minorHAnsi"/>
-        </w:rPr>
-        <w:t xml:space="preserve">ΣX/n (average of n samples of X). Then </w:t>
+        <w:t xml:space="preserve">, </w:t>
       </w:r>
       <w:proofErr w:type="spellStart"/>
       <w:r>
-        <w:rPr>
-          <w:rFonts w:cstheme="minorHAnsi"/>
-        </w:rPr>
-        <w:t>lim</w:t>
+        <w:t>y+b</w:t>
       </w:r>
       <w:proofErr w:type="spellEnd"/>
       <w:r>
-        <w:rPr>
-          <w:rFonts w:cstheme="minorHAnsi"/>
-        </w:rPr>
-        <w:t xml:space="preserve"> n-&gt;ꝏ </w:t>
+        <w:t>).</w:t>
+      </w:r>
+    </w:p>
+    <w:p>
+      <w:pPr>
+        <w:pStyle w:val="ListParagraph"/>
+        <w:numPr>
+          <w:ilvl w:val="0"/>
+          <w:numId w:val="7"/>
+        </w:numPr>
+      </w:pPr>
+      <w:r>
+        <w:t xml:space="preserve">The intuition </w:t>
+      </w:r>
+      <w:r>
+        <w:t xml:space="preserve">is </w:t>
+      </w:r>
+      <w:r>
+        <w:t>simple</w:t>
+      </w:r>
+      <w:r>
+        <w:t xml:space="preserve">: </w:t>
+      </w:r>
+      <w:proofErr w:type="gramStart"/>
+      <w:r>
+        <w:t>B</w:t>
+      </w:r>
+      <w:r>
+        <w:t>(</w:t>
+      </w:r>
+      <w:proofErr w:type="gramEnd"/>
+      <w:r>
+        <w:t xml:space="preserve">x, y) </w:t>
+      </w:r>
+      <w:r>
+        <w:t xml:space="preserve">is equivalent to having previously observed </w:t>
+      </w:r>
+      <w:r>
+        <w:t>(x-1) heads, (y-1) tails. So (1, 1) means no prior belief</w:t>
+      </w:r>
+      <w:r>
+        <w:t>,</w:t>
+      </w:r>
+      <w:r>
+        <w:t xml:space="preserve"> (2, 2) means low conviction it’s a fair coin (equivalent to adding one head and one tail to any observation)</w:t>
+      </w:r>
+      <w:r>
+        <w:t>, and</w:t>
+      </w:r>
+      <w:r>
+        <w:t xml:space="preserve"> (10, 10) would be a stronger prior belief that it’s a fair coin.</w:t>
+      </w:r>
+    </w:p>
+    <w:p>
+      <w:pPr>
+        <w:pStyle w:val="Heading3"/>
+      </w:pPr>
+      <w:r>
+        <w:t>Likelihood</w:t>
+      </w:r>
+      <w:r>
+        <w:t xml:space="preserve"> ratios</w:t>
+      </w:r>
+    </w:p>
+    <w:p>
+      <w:r>
+        <w:t>Suppose one wants to just compute the relative likelihood of two distributions, H0 and H1</w:t>
+      </w:r>
+      <w:r>
+        <w:t>, given some observed data, D. There are two approaches one can take:</w:t>
+      </w:r>
+    </w:p>
+    <w:p>
+      <w:pPr>
+        <w:pStyle w:val="ListParagraph"/>
+        <w:numPr>
+          <w:ilvl w:val="0"/>
+          <w:numId w:val="8"/>
+        </w:numPr>
+      </w:pPr>
+      <w:r>
+        <w:t xml:space="preserve">Frequentist. Here we calculate the ratio </w:t>
       </w:r>
       <w:proofErr w:type="spellStart"/>
       <w:r>
-        <w:t>X</w:t>
-      </w:r>
-      <w:r>
-        <w:rPr>
-          <w:vertAlign w:val="subscript"/>
-        </w:rPr>
-        <w:t>n</w:t>
+        <w:t>Pr</w:t>
       </w:r>
       <w:proofErr w:type="spellEnd"/>
       <w:r>
-        <w:t xml:space="preserve"> =</w:t>
+        <w:t>(D|H0)/</w:t>
+      </w:r>
+      <w:proofErr w:type="spellStart"/>
+      <w:r>
+        <w:t>Pr</w:t>
+      </w:r>
+      <w:proofErr w:type="spellEnd"/>
+      <w:r>
+        <w:t xml:space="preserve">(D|H1). For a binomial distribution, after observing D = x heads in n trials, the </w:t>
+      </w:r>
+      <w:proofErr w:type="spellStart"/>
+      <w:r>
+        <w:t>scipy</w:t>
+      </w:r>
+      <w:proofErr w:type="spellEnd"/>
+      <w:r>
+        <w:t xml:space="preserve"> code would be </w:t>
+      </w:r>
+      <w:proofErr w:type="spellStart"/>
+      <w:proofErr w:type="gramStart"/>
+      <w:r>
+        <w:t>binom.pmf</w:t>
+      </w:r>
+      <w:proofErr w:type="spellEnd"/>
+      <w:r>
+        <w:t>(</w:t>
+      </w:r>
+      <w:proofErr w:type="gramEnd"/>
+      <w:r>
+        <w:t>x, n, H0)</w:t>
+      </w:r>
+      <w:r>
+        <w:t>/</w:t>
+      </w:r>
+      <w:proofErr w:type="spellStart"/>
+      <w:r>
+        <w:t>binom.pmf</w:t>
+      </w:r>
+      <w:proofErr w:type="spellEnd"/>
+      <w:r>
+        <w:t>(x, n, H0)</w:t>
+      </w:r>
+      <w:r>
+        <w:t>, where H0 and H1 are different success probabilities.</w:t>
+      </w:r>
+    </w:p>
+    <w:p>
+      <w:pPr>
+        <w:pStyle w:val="ListParagraph"/>
+        <w:numPr>
+          <w:ilvl w:val="0"/>
+          <w:numId w:val="8"/>
+        </w:numPr>
+      </w:pPr>
+      <w:r>
+        <w:t>Bayesian. Here we can include prior beliefs, using the formula:</w:t>
+      </w:r>
+    </w:p>
+    <w:p>
+      <w:pPr>
+        <w:pStyle w:val="ListParagraph"/>
+        <w:ind w:left="1440"/>
+      </w:pPr>
+      <w:r>
+        <w:t>P(H1|D)/P(H0|D) = P(D|H1)/P(D|H0) * P(H1)/P(H0)</w:t>
+      </w:r>
+    </w:p>
+    <w:p>
+      <w:r>
+        <w:t xml:space="preserve">Note the difference in approaches; the first </w:t>
+      </w:r>
+      <w:r>
+        <w:t xml:space="preserve">ratio </w:t>
+      </w:r>
+      <w:r>
+        <w:t xml:space="preserve">is the likelihood of the </w:t>
+      </w:r>
+      <w:r>
+        <w:t xml:space="preserve">observed </w:t>
+      </w:r>
+      <w:r>
+        <w:t xml:space="preserve">data for the </w:t>
+      </w:r>
+      <w:r>
+        <w:t>two hypotheses</w:t>
+      </w:r>
+      <w:r>
+        <w:t xml:space="preserve">. The </w:t>
+      </w:r>
+      <w:r>
+        <w:t>latter</w:t>
       </w:r>
       <w:r>
         <w:t xml:space="preserve"> </w:t>
       </w:r>
       <w:r>
-        <w:t>E</w:t>
-      </w:r>
-      <w:r>
-        <w:t>X</w:t>
-      </w:r>
-      <w:r>
-        <w:t xml:space="preserve"> of X is finite variance.</w:t>
-      </w:r>
-    </w:p>
-    <w:p>
-      <w:pPr>
-        <w:rPr>
-          <w:rFonts w:cstheme="minorHAnsi"/>
-        </w:rPr>
-      </w:pPr>
-      <w:r>
-        <w:t>Proof: V(</w:t>
+        <w:t xml:space="preserve">ratio is the likelihood of the hypothesis given </w:t>
+      </w:r>
+      <w:r>
+        <w:t xml:space="preserve">the </w:t>
+      </w:r>
+      <w:r>
+        <w:t xml:space="preserve">observed </w:t>
+      </w:r>
+      <w:r>
+        <w:t xml:space="preserve">data and prior </w:t>
+      </w:r>
+      <w:r>
+        <w:t>beliefs</w:t>
+      </w:r>
+      <w:r>
+        <w:t xml:space="preserve"> for the two hypotheses</w:t>
+      </w:r>
+      <w:r>
+        <w:t>.</w:t>
+      </w:r>
+    </w:p>
+    <w:p>
+      <w:r>
+        <w:t xml:space="preserve">In terms of interpreting the ratio, a rule of thumb </w:t>
+      </w:r>
+      <w:proofErr w:type="gramStart"/>
+      <w:r>
+        <w:t>is:</w:t>
+      </w:r>
+      <w:proofErr w:type="gramEnd"/>
+      <w:r>
+        <w:t xml:space="preserve"> adjust numerator/denominator so </w:t>
+      </w:r>
+      <w:r>
+        <w:t xml:space="preserve">the </w:t>
+      </w:r>
+      <w:r>
+        <w:t xml:space="preserve">ratio </w:t>
+      </w:r>
+      <w:r>
+        <w:t>that is &gt;=1. For that one, a</w:t>
+      </w:r>
+      <w:r>
+        <w:t xml:space="preserve"> likelihood ratio of &lt; 3 is considered inconsequential. Between 3 and 10 is </w:t>
+      </w:r>
+      <w:r>
+        <w:t xml:space="preserve">moderately </w:t>
+      </w:r>
+      <w:r>
+        <w:t xml:space="preserve">evidence the numerator is more likely. </w:t>
+      </w:r>
+      <w:r>
+        <w:t>Over 10 is compelling</w:t>
+      </w:r>
+      <w:r>
+        <w:t xml:space="preserve"> evidence</w:t>
+      </w:r>
+      <w:r>
+        <w:t>.</w:t>
+      </w:r>
+    </w:p>
+    <w:p>
+      <w:pPr>
+        <w:pStyle w:val="Heading3"/>
+      </w:pPr>
+      <w:r>
+        <w:t>Credible interval</w:t>
+      </w:r>
+    </w:p>
+    <w:p>
+      <w:r>
+        <w:t xml:space="preserve">Bayesian inference provides a probability distribution that reflects our current beliefs. The </w:t>
+      </w:r>
+      <w:proofErr w:type="gramStart"/>
+      <w:r>
+        <w:t>mean</w:t>
+      </w:r>
+      <w:proofErr w:type="gramEnd"/>
+      <w:r>
+        <w:t xml:space="preserve"> is our current belief. The </w:t>
+      </w:r>
+      <w:r>
+        <w:t xml:space="preserve">95% confidence interval is where the cumulative density function is between .025 and .975. The </w:t>
       </w:r>
       <w:proofErr w:type="spellStart"/>
       <w:r>
-        <w:t>X</w:t>
-      </w:r>
-      <w:r>
-        <w:rPr>
-          <w:vertAlign w:val="subscript"/>
-        </w:rPr>
-        <w:t>n</w:t>
+        <w:t>scipy</w:t>
       </w:r>
       <w:proofErr w:type="spellEnd"/>
       <w:r>
-        <w:t>)</w:t>
-      </w:r>
-      <w:r>
-        <w:t xml:space="preserve"> = V(</w:t>
-      </w:r>
-      <w:r>
-        <w:rPr>
-          <w:rFonts w:cstheme="minorHAnsi"/>
-        </w:rPr>
-        <w:t>ΣX/n</w:t>
-      </w:r>
-      <w:r>
-        <w:t>) = 1/n</w:t>
-      </w:r>
-      <w:r>
-        <w:rPr>
-          <w:vertAlign w:val="superscript"/>
-        </w:rPr>
-        <w:t>2</w:t>
-      </w:r>
-      <w:r>
-        <w:t>V(</w:t>
-      </w:r>
-      <w:r>
-        <w:rPr>
-          <w:rFonts w:cstheme="minorHAnsi"/>
-        </w:rPr>
-        <w:t>ΣX</w:t>
-      </w:r>
-      <w:r>
-        <w:rPr>
-          <w:rFonts w:cstheme="minorHAnsi"/>
-        </w:rPr>
-        <w:t xml:space="preserve">) = </w:t>
-      </w:r>
-      <w:r>
-        <w:t>1/n</w:t>
-      </w:r>
-      <w:r>
-        <w:rPr>
-          <w:vertAlign w:val="superscript"/>
-        </w:rPr>
-        <w:t>2</w:t>
-      </w:r>
-      <w:r>
-        <w:t>(n*V</w:t>
-      </w:r>
-      <w:r>
-        <w:t>(</w:t>
-      </w:r>
-      <w:r>
-        <w:rPr>
-          <w:rFonts w:cstheme="minorHAnsi"/>
-        </w:rPr>
-        <w:t>X)</w:t>
-      </w:r>
-      <w:r>
-        <w:rPr>
-          <w:rFonts w:cstheme="minorHAnsi"/>
-        </w:rPr>
-        <w:t xml:space="preserve">) = V(X)/n. </w:t>
-      </w:r>
-      <w:r>
-        <w:rPr>
-          <w:rFonts w:cstheme="minorHAnsi"/>
-        </w:rPr>
-        <w:t xml:space="preserve">Per Chebyshev’s inequality, the </w:t>
+        <w:t xml:space="preserve"> code for these two points for a beta distribution would be </w:t>
       </w:r>
       <w:proofErr w:type="gramStart"/>
       <w:r>
-        <w:rPr>
-          <w:rFonts w:cstheme="minorHAnsi"/>
-        </w:rPr>
-        <w:t>percent</w:t>
+        <w:t>beta(</w:t>
       </w:r>
       <w:proofErr w:type="gramEnd"/>
       <w:r>
-        <w:rPr>
-          <w:rFonts w:cstheme="minorHAnsi"/>
-        </w:rPr>
-        <w:t xml:space="preserve"> of values greater </w:t>
-      </w:r>
-      <w:proofErr w:type="gramStart"/>
-      <w:r>
-        <w:rPr>
-          <w:rFonts w:cstheme="minorHAnsi"/>
-        </w:rPr>
-        <w:t>then</w:t>
-      </w:r>
-      <w:proofErr w:type="gramEnd"/>
-      <w:r>
-        <w:rPr>
-          <w:rFonts w:cstheme="minorHAnsi"/>
-        </w:rPr>
-        <w:t xml:space="preserve"> any distance d will approach zero.</w:t>
-      </w:r>
-    </w:p>
-    <w:p>
-      <w:pPr>
-        <w:rPr>
-          <w:rFonts w:cstheme="minorHAnsi"/>
-        </w:rPr>
-      </w:pPr>
-    </w:p>
-    <w:p/>
+        <w:t>a, b).</w:t>
+      </w:r>
+      <w:proofErr w:type="spellStart"/>
+      <w:r>
+        <w:t>ppf</w:t>
+      </w:r>
+      <w:proofErr w:type="spellEnd"/>
+      <w:r>
+        <w:t>(.025)</w:t>
+      </w:r>
+      <w:r>
+        <w:t xml:space="preserve"> and </w:t>
+      </w:r>
+      <w:r>
+        <w:t>beta(a, b).</w:t>
+      </w:r>
+      <w:proofErr w:type="spellStart"/>
+      <w:r>
+        <w:t>ppf</w:t>
+      </w:r>
+      <w:proofErr w:type="spellEnd"/>
+      <w:r>
+        <w:t>(.</w:t>
+      </w:r>
+      <w:r>
+        <w:t>97</w:t>
+      </w:r>
+      <w:r>
+        <w:t>5)</w:t>
+      </w:r>
+      <w:r>
+        <w:t>.</w:t>
+      </w:r>
+    </w:p>
+    <w:p>
+      <w:r>
+        <w:lastRenderedPageBreak/>
+        <w:t xml:space="preserve">See </w:t>
+      </w:r>
+      <w:r>
+        <w:t>likelihood</w:t>
+      </w:r>
+      <w:r>
+        <w:t>.py in this repo for some example code</w:t>
+      </w:r>
+      <w:r>
+        <w:t xml:space="preserve"> on the above.</w:t>
+      </w:r>
+    </w:p>
     <w:p/>
     <w:sectPr>
       <w:pgSz w:w="12240" w:h="15840"/>
@@ -928,6 +3307,95 @@
 <file path=word/numbering.xml><?xml version="1.0" encoding="utf-8"?>
 <w:numbering xmlns:wpc="http://schemas.microsoft.com/office/word/2010/wordprocessingCanvas" xmlns:cx="http://schemas.microsoft.com/office/drawing/2014/chartex" xmlns:cx1="http://schemas.microsoft.com/office/drawing/2015/9/8/chartex" xmlns:cx2="http://schemas.microsoft.com/office/drawing/2015/10/21/chartex" xmlns:cx3="http://schemas.microsoft.com/office/drawing/2016/5/9/chartex" xmlns:cx4="http://schemas.microsoft.com/office/drawing/2016/5/10/chartex" xmlns:cx5="http://schemas.microsoft.com/office/drawing/2016/5/11/chartex" xmlns:cx6="http://schemas.microsoft.com/office/drawing/2016/5/12/chartex" xmlns:cx7="http://schemas.microsoft.com/office/drawing/2016/5/13/chartex" xmlns:cx8="http://schemas.microsoft.com/office/drawing/2016/5/14/chartex" xmlns:mc="http://schemas.openxmlformats.org/markup-compatibility/2006" xmlns:aink="http://schemas.microsoft.com/office/drawing/2016/ink" xmlns:am3d="http://schemas.microsoft.com/office/drawing/2017/model3d" xmlns:o="urn:schemas-microsoft-com:office:office" xmlns:oel="http://schemas.microsoft.com/office/2019/extlst" xmlns:r="http://schemas.openxmlformats.org/officeDocument/2006/relationships" xmlns:m="http://schemas.openxmlformats.org/officeDocument/2006/math" xmlns:v="urn:schemas-microsoft-com:vml" xmlns:wp14="http://schemas.microsoft.com/office/word/2010/wordprocessingDrawing" xmlns:wp="http://schemas.openxmlformats.org/drawingml/2006/wordprocessingDrawing" xmlns:w10="urn:schemas-microsoft-com:office:word" xmlns:w="http://schemas.openxmlformats.org/wordprocessingml/2006/main" xmlns:w14="http://schemas.microsoft.com/office/word/2010/wordml" xmlns:w15="http://schemas.microsoft.com/office/word/2012/wordml" xmlns:w16cex="http://schemas.microsoft.com/office/word/2018/wordml/cex" xmlns:w16cid="http://schemas.microsoft.com/office/word/2016/wordml/cid" xmlns:w16="http://schemas.microsoft.com/office/word/2018/wordml" xmlns:w16du="http://schemas.microsoft.com/office/word/2023/wordml/word16du" xmlns:w16sdtdh="http://schemas.microsoft.com/office/word/2020/wordml/sdtdatahash" xmlns:w16se="http://schemas.microsoft.com/office/word/2015/wordml/symex" xmlns:wpg="http://schemas.microsoft.com/office/word/2010/wordprocessingGroup" xmlns:wpi="http://schemas.microsoft.com/office/word/2010/wordprocessingInk" xmlns:wne="http://schemas.microsoft.com/office/word/2006/wordml" xmlns:wps="http://schemas.microsoft.com/office/word/2010/wordprocessingShape" mc:Ignorable="w14 w15 w16se w16cid w16 w16cex w16sdtdh wp14">
   <w:abstractNum w:abstractNumId="0" w15:restartNumberingAfterBreak="0">
+    <w:nsid w:val="012065CE"/>
+    <w:multiLevelType w:val="hybridMultilevel"/>
+    <w:tmpl w:val="209A08B6"/>
+    <w:lvl w:ilvl="0" w:tplc="0409000F">
+      <w:start w:val="1"/>
+      <w:numFmt w:val="decimal"/>
+      <w:lvlText w:val="%1."/>
+      <w:lvlJc w:val="left"/>
+      <w:pPr>
+        <w:ind w:left="720" w:hanging="360"/>
+      </w:pPr>
+      <w:rPr>
+        <w:rFonts w:hint="default"/>
+      </w:rPr>
+    </w:lvl>
+    <w:lvl w:ilvl="1" w:tplc="04090019" w:tentative="1">
+      <w:start w:val="1"/>
+      <w:numFmt w:val="lowerLetter"/>
+      <w:lvlText w:val="%2."/>
+      <w:lvlJc w:val="left"/>
+      <w:pPr>
+        <w:ind w:left="1440" w:hanging="360"/>
+      </w:pPr>
+    </w:lvl>
+    <w:lvl w:ilvl="2" w:tplc="0409001B" w:tentative="1">
+      <w:start w:val="1"/>
+      <w:numFmt w:val="lowerRoman"/>
+      <w:lvlText w:val="%3."/>
+      <w:lvlJc w:val="right"/>
+      <w:pPr>
+        <w:ind w:left="2160" w:hanging="180"/>
+      </w:pPr>
+    </w:lvl>
+    <w:lvl w:ilvl="3" w:tplc="0409000F" w:tentative="1">
+      <w:start w:val="1"/>
+      <w:numFmt w:val="decimal"/>
+      <w:lvlText w:val="%4."/>
+      <w:lvlJc w:val="left"/>
+      <w:pPr>
+        <w:ind w:left="2880" w:hanging="360"/>
+      </w:pPr>
+    </w:lvl>
+    <w:lvl w:ilvl="4" w:tplc="04090019" w:tentative="1">
+      <w:start w:val="1"/>
+      <w:numFmt w:val="lowerLetter"/>
+      <w:lvlText w:val="%5."/>
+      <w:lvlJc w:val="left"/>
+      <w:pPr>
+        <w:ind w:left="3600" w:hanging="360"/>
+      </w:pPr>
+    </w:lvl>
+    <w:lvl w:ilvl="5" w:tplc="0409001B" w:tentative="1">
+      <w:start w:val="1"/>
+      <w:numFmt w:val="lowerRoman"/>
+      <w:lvlText w:val="%6."/>
+      <w:lvlJc w:val="right"/>
+      <w:pPr>
+        <w:ind w:left="4320" w:hanging="180"/>
+      </w:pPr>
+    </w:lvl>
+    <w:lvl w:ilvl="6" w:tplc="0409000F" w:tentative="1">
+      <w:start w:val="1"/>
+      <w:numFmt w:val="decimal"/>
+      <w:lvlText w:val="%7."/>
+      <w:lvlJc w:val="left"/>
+      <w:pPr>
+        <w:ind w:left="5040" w:hanging="360"/>
+      </w:pPr>
+    </w:lvl>
+    <w:lvl w:ilvl="7" w:tplc="04090019" w:tentative="1">
+      <w:start w:val="1"/>
+      <w:numFmt w:val="lowerLetter"/>
+      <w:lvlText w:val="%8."/>
+      <w:lvlJc w:val="left"/>
+      <w:pPr>
+        <w:ind w:left="5760" w:hanging="360"/>
+      </w:pPr>
+    </w:lvl>
+    <w:lvl w:ilvl="8" w:tplc="0409001B" w:tentative="1">
+      <w:start w:val="1"/>
+      <w:numFmt w:val="lowerRoman"/>
+      <w:lvlText w:val="%9."/>
+      <w:lvlJc w:val="right"/>
+      <w:pPr>
+        <w:ind w:left="6480" w:hanging="180"/>
+      </w:pPr>
+    </w:lvl>
+  </w:abstractNum>
+  <w:abstractNum w:abstractNumId="1" w15:restartNumberingAfterBreak="0">
     <w:nsid w:val="10F41E76"/>
     <w:multiLevelType w:val="hybridMultilevel"/>
     <w:tmpl w:val="F0929B76"/>
@@ -1040,7 +3508,7 @@
       </w:rPr>
     </w:lvl>
   </w:abstractNum>
-  <w:abstractNum w:abstractNumId="1" w15:restartNumberingAfterBreak="0">
+  <w:abstractNum w:abstractNumId="2" w15:restartNumberingAfterBreak="0">
     <w:nsid w:val="161B3547"/>
     <w:multiLevelType w:val="hybridMultilevel"/>
     <w:tmpl w:val="C6BE140A"/>
@@ -1152,7 +3620,7 @@
       </w:rPr>
     </w:lvl>
   </w:abstractNum>
-  <w:abstractNum w:abstractNumId="2" w15:restartNumberingAfterBreak="0">
+  <w:abstractNum w:abstractNumId="3" w15:restartNumberingAfterBreak="0">
     <w:nsid w:val="2CAC0640"/>
     <w:multiLevelType w:val="hybridMultilevel"/>
     <w:tmpl w:val="F10A8D74"/>
@@ -1264,13 +3732,432 @@
       </w:rPr>
     </w:lvl>
   </w:abstractNum>
+  <w:abstractNum w:abstractNumId="4" w15:restartNumberingAfterBreak="0">
+    <w:nsid w:val="41B03A3A"/>
+    <w:multiLevelType w:val="hybridMultilevel"/>
+    <w:tmpl w:val="C948843C"/>
+    <w:lvl w:ilvl="0" w:tplc="0992885C">
+      <w:start w:val="20"/>
+      <w:numFmt w:val="bullet"/>
+      <w:lvlText w:val=""/>
+      <w:lvlJc w:val="left"/>
+      <w:pPr>
+        <w:ind w:left="720" w:hanging="360"/>
+      </w:pPr>
+      <w:rPr>
+        <w:rFonts w:ascii="Symbol" w:eastAsiaTheme="minorHAnsi" w:hAnsi="Symbol" w:cstheme="minorBidi" w:hint="default"/>
+      </w:rPr>
+    </w:lvl>
+    <w:lvl w:ilvl="1" w:tplc="04090003">
+      <w:start w:val="1"/>
+      <w:numFmt w:val="bullet"/>
+      <w:lvlText w:val="o"/>
+      <w:lvlJc w:val="left"/>
+      <w:pPr>
+        <w:ind w:left="1440" w:hanging="360"/>
+      </w:pPr>
+      <w:rPr>
+        <w:rFonts w:ascii="Courier New" w:hAnsi="Courier New" w:cs="Courier New" w:hint="default"/>
+      </w:rPr>
+    </w:lvl>
+    <w:lvl w:ilvl="2" w:tplc="04090005" w:tentative="1">
+      <w:start w:val="1"/>
+      <w:numFmt w:val="bullet"/>
+      <w:lvlText w:val=""/>
+      <w:lvlJc w:val="left"/>
+      <w:pPr>
+        <w:ind w:left="2160" w:hanging="360"/>
+      </w:pPr>
+      <w:rPr>
+        <w:rFonts w:ascii="Wingdings" w:hAnsi="Wingdings" w:hint="default"/>
+      </w:rPr>
+    </w:lvl>
+    <w:lvl w:ilvl="3" w:tplc="04090001" w:tentative="1">
+      <w:start w:val="1"/>
+      <w:numFmt w:val="bullet"/>
+      <w:lvlText w:val=""/>
+      <w:lvlJc w:val="left"/>
+      <w:pPr>
+        <w:ind w:left="2880" w:hanging="360"/>
+      </w:pPr>
+      <w:rPr>
+        <w:rFonts w:ascii="Symbol" w:hAnsi="Symbol" w:hint="default"/>
+      </w:rPr>
+    </w:lvl>
+    <w:lvl w:ilvl="4" w:tplc="04090003" w:tentative="1">
+      <w:start w:val="1"/>
+      <w:numFmt w:val="bullet"/>
+      <w:lvlText w:val="o"/>
+      <w:lvlJc w:val="left"/>
+      <w:pPr>
+        <w:ind w:left="3600" w:hanging="360"/>
+      </w:pPr>
+      <w:rPr>
+        <w:rFonts w:ascii="Courier New" w:hAnsi="Courier New" w:cs="Courier New" w:hint="default"/>
+      </w:rPr>
+    </w:lvl>
+    <w:lvl w:ilvl="5" w:tplc="04090005" w:tentative="1">
+      <w:start w:val="1"/>
+      <w:numFmt w:val="bullet"/>
+      <w:lvlText w:val=""/>
+      <w:lvlJc w:val="left"/>
+      <w:pPr>
+        <w:ind w:left="4320" w:hanging="360"/>
+      </w:pPr>
+      <w:rPr>
+        <w:rFonts w:ascii="Wingdings" w:hAnsi="Wingdings" w:hint="default"/>
+      </w:rPr>
+    </w:lvl>
+    <w:lvl w:ilvl="6" w:tplc="04090001" w:tentative="1">
+      <w:start w:val="1"/>
+      <w:numFmt w:val="bullet"/>
+      <w:lvlText w:val=""/>
+      <w:lvlJc w:val="left"/>
+      <w:pPr>
+        <w:ind w:left="5040" w:hanging="360"/>
+      </w:pPr>
+      <w:rPr>
+        <w:rFonts w:ascii="Symbol" w:hAnsi="Symbol" w:hint="default"/>
+      </w:rPr>
+    </w:lvl>
+    <w:lvl w:ilvl="7" w:tplc="04090003" w:tentative="1">
+      <w:start w:val="1"/>
+      <w:numFmt w:val="bullet"/>
+      <w:lvlText w:val="o"/>
+      <w:lvlJc w:val="left"/>
+      <w:pPr>
+        <w:ind w:left="5760" w:hanging="360"/>
+      </w:pPr>
+      <w:rPr>
+        <w:rFonts w:ascii="Courier New" w:hAnsi="Courier New" w:cs="Courier New" w:hint="default"/>
+      </w:rPr>
+    </w:lvl>
+    <w:lvl w:ilvl="8" w:tplc="04090005" w:tentative="1">
+      <w:start w:val="1"/>
+      <w:numFmt w:val="bullet"/>
+      <w:lvlText w:val=""/>
+      <w:lvlJc w:val="left"/>
+      <w:pPr>
+        <w:ind w:left="6480" w:hanging="360"/>
+      </w:pPr>
+      <w:rPr>
+        <w:rFonts w:ascii="Wingdings" w:hAnsi="Wingdings" w:hint="default"/>
+      </w:rPr>
+    </w:lvl>
+  </w:abstractNum>
+  <w:abstractNum w:abstractNumId="5" w15:restartNumberingAfterBreak="0">
+    <w:nsid w:val="65831798"/>
+    <w:multiLevelType w:val="hybridMultilevel"/>
+    <w:tmpl w:val="9DE02E54"/>
+    <w:lvl w:ilvl="0" w:tplc="04090011">
+      <w:start w:val="1"/>
+      <w:numFmt w:val="decimal"/>
+      <w:lvlText w:val="%1)"/>
+      <w:lvlJc w:val="left"/>
+      <w:pPr>
+        <w:ind w:left="720" w:hanging="360"/>
+      </w:pPr>
+      <w:rPr>
+        <w:rFonts w:hint="default"/>
+      </w:rPr>
+    </w:lvl>
+    <w:lvl w:ilvl="1" w:tplc="04090019" w:tentative="1">
+      <w:start w:val="1"/>
+      <w:numFmt w:val="lowerLetter"/>
+      <w:lvlText w:val="%2."/>
+      <w:lvlJc w:val="left"/>
+      <w:pPr>
+        <w:ind w:left="1440" w:hanging="360"/>
+      </w:pPr>
+    </w:lvl>
+    <w:lvl w:ilvl="2" w:tplc="0409001B" w:tentative="1">
+      <w:start w:val="1"/>
+      <w:numFmt w:val="lowerRoman"/>
+      <w:lvlText w:val="%3."/>
+      <w:lvlJc w:val="right"/>
+      <w:pPr>
+        <w:ind w:left="2160" w:hanging="180"/>
+      </w:pPr>
+    </w:lvl>
+    <w:lvl w:ilvl="3" w:tplc="0409000F" w:tentative="1">
+      <w:start w:val="1"/>
+      <w:numFmt w:val="decimal"/>
+      <w:lvlText w:val="%4."/>
+      <w:lvlJc w:val="left"/>
+      <w:pPr>
+        <w:ind w:left="2880" w:hanging="360"/>
+      </w:pPr>
+    </w:lvl>
+    <w:lvl w:ilvl="4" w:tplc="04090019" w:tentative="1">
+      <w:start w:val="1"/>
+      <w:numFmt w:val="lowerLetter"/>
+      <w:lvlText w:val="%5."/>
+      <w:lvlJc w:val="left"/>
+      <w:pPr>
+        <w:ind w:left="3600" w:hanging="360"/>
+      </w:pPr>
+    </w:lvl>
+    <w:lvl w:ilvl="5" w:tplc="0409001B" w:tentative="1">
+      <w:start w:val="1"/>
+      <w:numFmt w:val="lowerRoman"/>
+      <w:lvlText w:val="%6."/>
+      <w:lvlJc w:val="right"/>
+      <w:pPr>
+        <w:ind w:left="4320" w:hanging="180"/>
+      </w:pPr>
+    </w:lvl>
+    <w:lvl w:ilvl="6" w:tplc="0409000F" w:tentative="1">
+      <w:start w:val="1"/>
+      <w:numFmt w:val="decimal"/>
+      <w:lvlText w:val="%7."/>
+      <w:lvlJc w:val="left"/>
+      <w:pPr>
+        <w:ind w:left="5040" w:hanging="360"/>
+      </w:pPr>
+    </w:lvl>
+    <w:lvl w:ilvl="7" w:tplc="04090019" w:tentative="1">
+      <w:start w:val="1"/>
+      <w:numFmt w:val="lowerLetter"/>
+      <w:lvlText w:val="%8."/>
+      <w:lvlJc w:val="left"/>
+      <w:pPr>
+        <w:ind w:left="5760" w:hanging="360"/>
+      </w:pPr>
+    </w:lvl>
+    <w:lvl w:ilvl="8" w:tplc="0409001B" w:tentative="1">
+      <w:start w:val="1"/>
+      <w:numFmt w:val="lowerRoman"/>
+      <w:lvlText w:val="%9."/>
+      <w:lvlJc w:val="right"/>
+      <w:pPr>
+        <w:ind w:left="6480" w:hanging="180"/>
+      </w:pPr>
+    </w:lvl>
+  </w:abstractNum>
+  <w:abstractNum w:abstractNumId="6" w15:restartNumberingAfterBreak="0">
+    <w:nsid w:val="66504E7F"/>
+    <w:multiLevelType w:val="hybridMultilevel"/>
+    <w:tmpl w:val="82C2E608"/>
+    <w:lvl w:ilvl="0" w:tplc="0409000F">
+      <w:start w:val="1"/>
+      <w:numFmt w:val="decimal"/>
+      <w:lvlText w:val="%1."/>
+      <w:lvlJc w:val="left"/>
+      <w:pPr>
+        <w:ind w:left="720" w:hanging="360"/>
+      </w:pPr>
+      <w:rPr>
+        <w:rFonts w:hint="default"/>
+      </w:rPr>
+    </w:lvl>
+    <w:lvl w:ilvl="1" w:tplc="04090019">
+      <w:start w:val="1"/>
+      <w:numFmt w:val="lowerLetter"/>
+      <w:lvlText w:val="%2."/>
+      <w:lvlJc w:val="left"/>
+      <w:pPr>
+        <w:ind w:left="1440" w:hanging="360"/>
+      </w:pPr>
+    </w:lvl>
+    <w:lvl w:ilvl="2" w:tplc="0409001B" w:tentative="1">
+      <w:start w:val="1"/>
+      <w:numFmt w:val="lowerRoman"/>
+      <w:lvlText w:val="%3."/>
+      <w:lvlJc w:val="right"/>
+      <w:pPr>
+        <w:ind w:left="2160" w:hanging="180"/>
+      </w:pPr>
+    </w:lvl>
+    <w:lvl w:ilvl="3" w:tplc="0409000F" w:tentative="1">
+      <w:start w:val="1"/>
+      <w:numFmt w:val="decimal"/>
+      <w:lvlText w:val="%4."/>
+      <w:lvlJc w:val="left"/>
+      <w:pPr>
+        <w:ind w:left="2880" w:hanging="360"/>
+      </w:pPr>
+    </w:lvl>
+    <w:lvl w:ilvl="4" w:tplc="04090019" w:tentative="1">
+      <w:start w:val="1"/>
+      <w:numFmt w:val="lowerLetter"/>
+      <w:lvlText w:val="%5."/>
+      <w:lvlJc w:val="left"/>
+      <w:pPr>
+        <w:ind w:left="3600" w:hanging="360"/>
+      </w:pPr>
+    </w:lvl>
+    <w:lvl w:ilvl="5" w:tplc="0409001B" w:tentative="1">
+      <w:start w:val="1"/>
+      <w:numFmt w:val="lowerRoman"/>
+      <w:lvlText w:val="%6."/>
+      <w:lvlJc w:val="right"/>
+      <w:pPr>
+        <w:ind w:left="4320" w:hanging="180"/>
+      </w:pPr>
+    </w:lvl>
+    <w:lvl w:ilvl="6" w:tplc="0409000F" w:tentative="1">
+      <w:start w:val="1"/>
+      <w:numFmt w:val="decimal"/>
+      <w:lvlText w:val="%7."/>
+      <w:lvlJc w:val="left"/>
+      <w:pPr>
+        <w:ind w:left="5040" w:hanging="360"/>
+      </w:pPr>
+    </w:lvl>
+    <w:lvl w:ilvl="7" w:tplc="04090019" w:tentative="1">
+      <w:start w:val="1"/>
+      <w:numFmt w:val="lowerLetter"/>
+      <w:lvlText w:val="%8."/>
+      <w:lvlJc w:val="left"/>
+      <w:pPr>
+        <w:ind w:left="5760" w:hanging="360"/>
+      </w:pPr>
+    </w:lvl>
+    <w:lvl w:ilvl="8" w:tplc="0409001B" w:tentative="1">
+      <w:start w:val="1"/>
+      <w:numFmt w:val="lowerRoman"/>
+      <w:lvlText w:val="%9."/>
+      <w:lvlJc w:val="right"/>
+      <w:pPr>
+        <w:ind w:left="6480" w:hanging="180"/>
+      </w:pPr>
+    </w:lvl>
+  </w:abstractNum>
+  <w:abstractNum w:abstractNumId="7" w15:restartNumberingAfterBreak="0">
+    <w:nsid w:val="7EDD2BD2"/>
+    <w:multiLevelType w:val="hybridMultilevel"/>
+    <w:tmpl w:val="884AE8F2"/>
+    <w:lvl w:ilvl="0" w:tplc="0992885C">
+      <w:start w:val="20"/>
+      <w:numFmt w:val="bullet"/>
+      <w:lvlText w:val=""/>
+      <w:lvlJc w:val="left"/>
+      <w:pPr>
+        <w:ind w:left="720" w:hanging="360"/>
+      </w:pPr>
+      <w:rPr>
+        <w:rFonts w:ascii="Symbol" w:eastAsiaTheme="minorHAnsi" w:hAnsi="Symbol" w:cstheme="minorBidi" w:hint="default"/>
+      </w:rPr>
+    </w:lvl>
+    <w:lvl w:ilvl="1" w:tplc="04090003" w:tentative="1">
+      <w:start w:val="1"/>
+      <w:numFmt w:val="bullet"/>
+      <w:lvlText w:val="o"/>
+      <w:lvlJc w:val="left"/>
+      <w:pPr>
+        <w:ind w:left="1440" w:hanging="360"/>
+      </w:pPr>
+      <w:rPr>
+        <w:rFonts w:ascii="Courier New" w:hAnsi="Courier New" w:cs="Courier New" w:hint="default"/>
+      </w:rPr>
+    </w:lvl>
+    <w:lvl w:ilvl="2" w:tplc="04090005" w:tentative="1">
+      <w:start w:val="1"/>
+      <w:numFmt w:val="bullet"/>
+      <w:lvlText w:val=""/>
+      <w:lvlJc w:val="left"/>
+      <w:pPr>
+        <w:ind w:left="2160" w:hanging="360"/>
+      </w:pPr>
+      <w:rPr>
+        <w:rFonts w:ascii="Wingdings" w:hAnsi="Wingdings" w:hint="default"/>
+      </w:rPr>
+    </w:lvl>
+    <w:lvl w:ilvl="3" w:tplc="04090001" w:tentative="1">
+      <w:start w:val="1"/>
+      <w:numFmt w:val="bullet"/>
+      <w:lvlText w:val=""/>
+      <w:lvlJc w:val="left"/>
+      <w:pPr>
+        <w:ind w:left="2880" w:hanging="360"/>
+      </w:pPr>
+      <w:rPr>
+        <w:rFonts w:ascii="Symbol" w:hAnsi="Symbol" w:hint="default"/>
+      </w:rPr>
+    </w:lvl>
+    <w:lvl w:ilvl="4" w:tplc="04090003" w:tentative="1">
+      <w:start w:val="1"/>
+      <w:numFmt w:val="bullet"/>
+      <w:lvlText w:val="o"/>
+      <w:lvlJc w:val="left"/>
+      <w:pPr>
+        <w:ind w:left="3600" w:hanging="360"/>
+      </w:pPr>
+      <w:rPr>
+        <w:rFonts w:ascii="Courier New" w:hAnsi="Courier New" w:cs="Courier New" w:hint="default"/>
+      </w:rPr>
+    </w:lvl>
+    <w:lvl w:ilvl="5" w:tplc="04090005" w:tentative="1">
+      <w:start w:val="1"/>
+      <w:numFmt w:val="bullet"/>
+      <w:lvlText w:val=""/>
+      <w:lvlJc w:val="left"/>
+      <w:pPr>
+        <w:ind w:left="4320" w:hanging="360"/>
+      </w:pPr>
+      <w:rPr>
+        <w:rFonts w:ascii="Wingdings" w:hAnsi="Wingdings" w:hint="default"/>
+      </w:rPr>
+    </w:lvl>
+    <w:lvl w:ilvl="6" w:tplc="04090001" w:tentative="1">
+      <w:start w:val="1"/>
+      <w:numFmt w:val="bullet"/>
+      <w:lvlText w:val=""/>
+      <w:lvlJc w:val="left"/>
+      <w:pPr>
+        <w:ind w:left="5040" w:hanging="360"/>
+      </w:pPr>
+      <w:rPr>
+        <w:rFonts w:ascii="Symbol" w:hAnsi="Symbol" w:hint="default"/>
+      </w:rPr>
+    </w:lvl>
+    <w:lvl w:ilvl="7" w:tplc="04090003" w:tentative="1">
+      <w:start w:val="1"/>
+      <w:numFmt w:val="bullet"/>
+      <w:lvlText w:val="o"/>
+      <w:lvlJc w:val="left"/>
+      <w:pPr>
+        <w:ind w:left="5760" w:hanging="360"/>
+      </w:pPr>
+      <w:rPr>
+        <w:rFonts w:ascii="Courier New" w:hAnsi="Courier New" w:cs="Courier New" w:hint="default"/>
+      </w:rPr>
+    </w:lvl>
+    <w:lvl w:ilvl="8" w:tplc="04090005" w:tentative="1">
+      <w:start w:val="1"/>
+      <w:numFmt w:val="bullet"/>
+      <w:lvlText w:val=""/>
+      <w:lvlJc w:val="left"/>
+      <w:pPr>
+        <w:ind w:left="6480" w:hanging="360"/>
+      </w:pPr>
+      <w:rPr>
+        <w:rFonts w:ascii="Wingdings" w:hAnsi="Wingdings" w:hint="default"/>
+      </w:rPr>
+    </w:lvl>
+  </w:abstractNum>
   <w:num w:numId="1" w16cid:durableId="407310993">
+    <w:abstractNumId w:val="2"/>
+  </w:num>
+  <w:num w:numId="2" w16cid:durableId="140931447">
+    <w:abstractNumId w:val="3"/>
+  </w:num>
+  <w:num w:numId="3" w16cid:durableId="1386686652">
     <w:abstractNumId w:val="1"/>
   </w:num>
-  <w:num w:numId="2" w16cid:durableId="140931447">
-    <w:abstractNumId w:val="2"/>
+  <w:num w:numId="4" w16cid:durableId="418452384">
+    <w:abstractNumId w:val="4"/>
   </w:num>
-  <w:num w:numId="3" w16cid:durableId="1386686652">
+  <w:num w:numId="5" w16cid:durableId="1140221707">
+    <w:abstractNumId w:val="5"/>
+  </w:num>
+  <w:num w:numId="6" w16cid:durableId="941035353">
+    <w:abstractNumId w:val="7"/>
+  </w:num>
+  <w:num w:numId="7" w16cid:durableId="1319310818">
+    <w:abstractNumId w:val="6"/>
+  </w:num>
+  <w:num w:numId="8" w16cid:durableId="227230998">
     <w:abstractNumId w:val="0"/>
   </w:num>
 </w:numbering>
@@ -1698,6 +4585,50 @@
       <w:szCs w:val="32"/>
     </w:rPr>
   </w:style>
+  <w:style w:type="paragraph" w:styleId="Heading2">
+    <w:name w:val="heading 2"/>
+    <w:basedOn w:val="Normal"/>
+    <w:next w:val="Normal"/>
+    <w:link w:val="Heading2Char"/>
+    <w:uiPriority w:val="9"/>
+    <w:unhideWhenUsed/>
+    <w:qFormat/>
+    <w:rsid w:val="00DF44A6"/>
+    <w:pPr>
+      <w:keepNext/>
+      <w:keepLines/>
+      <w:spacing w:before="40" w:after="0"/>
+      <w:outlineLvl w:val="1"/>
+    </w:pPr>
+    <w:rPr>
+      <w:rFonts w:asciiTheme="majorHAnsi" w:eastAsiaTheme="majorEastAsia" w:hAnsiTheme="majorHAnsi" w:cstheme="majorBidi"/>
+      <w:color w:val="2F5496" w:themeColor="accent1" w:themeShade="BF"/>
+      <w:sz w:val="26"/>
+      <w:szCs w:val="26"/>
+    </w:rPr>
+  </w:style>
+  <w:style w:type="paragraph" w:styleId="Heading3">
+    <w:name w:val="heading 3"/>
+    <w:basedOn w:val="Normal"/>
+    <w:next w:val="Normal"/>
+    <w:link w:val="Heading3Char"/>
+    <w:uiPriority w:val="9"/>
+    <w:unhideWhenUsed/>
+    <w:qFormat/>
+    <w:rsid w:val="006F52BB"/>
+    <w:pPr>
+      <w:keepNext/>
+      <w:keepLines/>
+      <w:spacing w:before="40" w:after="0"/>
+      <w:outlineLvl w:val="2"/>
+    </w:pPr>
+    <w:rPr>
+      <w:rFonts w:asciiTheme="majorHAnsi" w:eastAsiaTheme="majorEastAsia" w:hAnsiTheme="majorHAnsi" w:cstheme="majorBidi"/>
+      <w:color w:val="1F3763" w:themeColor="accent1" w:themeShade="7F"/>
+      <w:sz w:val="24"/>
+      <w:szCs w:val="24"/>
+    </w:rPr>
+  </w:style>
   <w:style w:type="character" w:default="1" w:styleId="DefaultParagraphFont">
     <w:name w:val="Default Paragraph Font"/>
     <w:uiPriority w:val="1"/>
@@ -1805,6 +4736,55 @@
     <w:name w:val="nowrap"/>
     <w:basedOn w:val="DefaultParagraphFont"/>
     <w:rsid w:val="002520B4"/>
+  </w:style>
+  <w:style w:type="character" w:styleId="FollowedHyperlink">
+    <w:name w:val="FollowedHyperlink"/>
+    <w:basedOn w:val="DefaultParagraphFont"/>
+    <w:uiPriority w:val="99"/>
+    <w:semiHidden/>
+    <w:unhideWhenUsed/>
+    <w:rsid w:val="00AB2C85"/>
+    <w:rPr>
+      <w:color w:val="954F72" w:themeColor="followedHyperlink"/>
+      <w:u w:val="single"/>
+    </w:rPr>
+  </w:style>
+  <w:style w:type="character" w:customStyle="1" w:styleId="Heading2Char">
+    <w:name w:val="Heading 2 Char"/>
+    <w:basedOn w:val="DefaultParagraphFont"/>
+    <w:link w:val="Heading2"/>
+    <w:uiPriority w:val="9"/>
+    <w:rsid w:val="00DF44A6"/>
+    <w:rPr>
+      <w:rFonts w:asciiTheme="majorHAnsi" w:eastAsiaTheme="majorEastAsia" w:hAnsiTheme="majorHAnsi" w:cstheme="majorBidi"/>
+      <w:color w:val="2F5496" w:themeColor="accent1" w:themeShade="BF"/>
+      <w:sz w:val="26"/>
+      <w:szCs w:val="26"/>
+    </w:rPr>
+  </w:style>
+  <w:style w:type="character" w:styleId="Strong">
+    <w:name w:val="Strong"/>
+    <w:basedOn w:val="DefaultParagraphFont"/>
+    <w:uiPriority w:val="22"/>
+    <w:qFormat/>
+    <w:rsid w:val="00887C46"/>
+    <w:rPr>
+      <w:b/>
+      <w:bCs/>
+    </w:rPr>
+  </w:style>
+  <w:style w:type="character" w:customStyle="1" w:styleId="Heading3Char">
+    <w:name w:val="Heading 3 Char"/>
+    <w:basedOn w:val="DefaultParagraphFont"/>
+    <w:link w:val="Heading3"/>
+    <w:uiPriority w:val="9"/>
+    <w:rsid w:val="006F52BB"/>
+    <w:rPr>
+      <w:rFonts w:asciiTheme="majorHAnsi" w:eastAsiaTheme="majorEastAsia" w:hAnsiTheme="majorHAnsi" w:cstheme="majorBidi"/>
+      <w:color w:val="1F3763" w:themeColor="accent1" w:themeShade="7F"/>
+      <w:sz w:val="24"/>
+      <w:szCs w:val="24"/>
+    </w:rPr>
   </w:style>
 </w:styles>
 </file>

</xml_diff>